<commit_message>
* * 【2025/04/18 定例会】
１．各自の立替分の精算
　　＊メイン口座の残額は、先月より27万円減ったが、Naoﾌﾟﾙﾃﾞﾝｼｬﾙ生命保険料　265万円を払い込んだためで想定内。
　　　　なおこの支払いは来年もう一回行う予定である。。
　　＊共通口座の残額は、下記内訳により先月より50万円減った。
　　　　　(1)保険料
　　　　　　　　・Nao国民年金（24年度分）の引落：　　　　15     （25年度分の9万円は請求待ち。但し先月共通口座に計24万円振込済））
　　　　　　　　・Nao日本生命生命保険の引落：　　　　　  5 　　　（年内毎月支払い予定）
　　　　　（２）生活費
　　　　　　　　・現金立替分　　　　　　　　　　　　　　　　　　11　　　（ダンス代を含む）
　　　　　　　　・その他カード引落分　　　　　　　　　　　　　　　?
　　　　　(3)イベント費
　　　　　　　　・金華山　　　　　　　　　　　　　　　　　　　　　15

２．収支の確認
　　＊メイン口座は想定通り。
　　＊共通口座では保険料と生活費を合わせて毎月33万円（＝400/12）を見込んでいるのに対し、
　　　　20万円の保険料を払った月であるにもかかくぁらず、えず、31万円に抑えられている。
　　＊イベント費を更新して、計画資金の不足が少し心配されたが、現在の生活レベルで計画を保っていけるのかもしれない。

３．メイン口座と共通口座のバランス確認
　　＊特になし

２．計画（ライフプラン.xlsx）の修正
　　＊特になし
</commit_message>
<xml_diff>
--- a/参考/バージョン管理設計資料/ライフプランのバージョン管理について.docx
+++ b/参考/バージョン管理設計資料/ライフプランのバージョン管理について.docx
@@ -498,11 +498,6 @@
       </w:r>
     </w:p>
     <w:p>
-      <w:pPr>
-        <w:rPr>
-          <w:rFonts w:hint="eastAsia"/>
-        </w:rPr>
-      </w:pPr>
       <w:r>
         <w:tab/>
       </w:r>
@@ -538,13 +533,7 @@
         <w:rPr>
           <w:rFonts w:hint="eastAsia"/>
         </w:rPr>
-        <w:t xml:space="preserve"> Plugin の</w:t>
-      </w:r>
-      <w:r>
-        <w:rPr>
-          <w:rFonts w:hint="eastAsia"/>
-        </w:rPr>
-        <w:t>インストール。</w:t>
+        <w:t xml:space="preserve"> Plugin のインストール。</w:t>
       </w:r>
     </w:p>
     <w:p/>
@@ -1722,6 +1711,9 @@
         </mc:AlternateContent>
       </w:r>
       <w:r>
+        <w:rPr>
+          <w:noProof/>
+        </w:rPr>
         <w:drawing>
           <wp:inline distT="0" distB="0" distL="0" distR="0" wp14:anchorId="10E3F5F6" wp14:editId="40B5E5EA">
             <wp:extent cx="9779000" cy="6220460"/>
@@ -1818,6 +1810,9 @@
     </w:p>
     <w:p>
       <w:r>
+        <w:rPr>
+          <w:noProof/>
+        </w:rPr>
         <w:drawing>
           <wp:inline distT="0" distB="0" distL="0" distR="0" wp14:anchorId="5FCEED50" wp14:editId="3BF52AAE">
             <wp:extent cx="9779000" cy="4724400"/>
@@ -2150,6 +2145,7 @@
       <w:r>
         <w:rPr>
           <w:rFonts w:hint="eastAsia"/>
+          <w:noProof/>
         </w:rPr>
         <w:drawing>
           <wp:inline distT="0" distB="0" distL="0" distR="0" wp14:anchorId="1610F092" wp14:editId="66E3E647">
@@ -2302,6 +2298,7 @@
       <w:r>
         <w:rPr>
           <w:rFonts w:hint="eastAsia"/>
+          <w:noProof/>
         </w:rPr>
         <w:drawing>
           <wp:inline distT="0" distB="0" distL="0" distR="0" wp14:anchorId="4928B24B" wp14:editId="43A8E600">
@@ -6621,9 +6618,6 @@
           <w:ilvl w:val="0"/>
           <w:numId w:val="20"/>
         </w:numPr>
-        <w:rPr>
-          <w:rFonts w:hint="eastAsia"/>
-        </w:rPr>
       </w:pPr>
       <w:r>
         <w:rPr>
@@ -6935,43 +6929,122 @@
         <w:rPr>
           <w:rFonts w:hint="eastAsia"/>
         </w:rPr>
+        <w:t>で</w:t>
+      </w:r>
+      <w:r>
+        <w:rPr>
+          <w:rFonts w:hint="eastAsia"/>
+        </w:rPr>
+        <w:t>異なるバージョンのワークツリーの比較</w:t>
+      </w:r>
+      <w:r>
+        <w:rPr>
+          <w:rFonts w:hint="eastAsia"/>
+        </w:rPr>
+        <w:t>を行う際に</w:t>
+      </w:r>
+      <w:r>
+        <w:rPr>
+          <w:rFonts w:hint="eastAsia"/>
+        </w:rPr>
+        <w:t>用いる</w:t>
+      </w:r>
+      <w:r>
+        <w:rPr>
+          <w:rFonts w:hint="eastAsia"/>
+        </w:rPr>
+        <w:t>diff</w:t>
+      </w:r>
+      <w:r>
+        <w:rPr>
+          <w:rFonts w:hint="eastAsia"/>
+        </w:rPr>
+        <w:t>アプリ</w:t>
+      </w:r>
+      <w:r>
+        <w:rPr>
+          <w:rFonts w:hint="eastAsia"/>
+        </w:rPr>
+        <w:t>には、</w:t>
+      </w:r>
+    </w:p>
+    <w:p>
+      <w:pPr>
+        <w:ind w:firstLineChars="400" w:firstLine="840"/>
+      </w:pPr>
+      <w:r>
+        <w:rPr>
+          <w:rFonts w:hint="eastAsia"/>
+        </w:rPr>
+        <w:t>様々な選択が可能である</w:t>
+      </w:r>
+      <w:r>
+        <w:rPr>
+          <w:rFonts w:hint="eastAsia"/>
+        </w:rPr>
+        <w:t>。</w:t>
+      </w:r>
+    </w:p>
+    <w:p>
+      <w:pPr>
+        <w:ind w:firstLineChars="500" w:firstLine="1050"/>
+      </w:pPr>
+      <w:r>
+        <w:rPr>
+          <w:rFonts w:hint="eastAsia"/>
+        </w:rPr>
+        <w:t>ここでは</w:t>
+      </w:r>
+      <w:r>
+        <w:rPr>
+          <w:rFonts w:hint="eastAsia"/>
+        </w:rPr>
+        <w:t>無料の定番アプリである</w:t>
+      </w:r>
+      <w:proofErr w:type="spellStart"/>
+      <w:r>
+        <w:rPr>
+          <w:rFonts w:hint="eastAsia"/>
+        </w:rPr>
+        <w:t>WinMerge</w:t>
+      </w:r>
+      <w:proofErr w:type="spellEnd"/>
+      <w:r>
+        <w:rPr>
+          <w:rFonts w:hint="eastAsia"/>
+        </w:rPr>
         <w:t>に</w:t>
       </w:r>
-      <w:r>
-        <w:rPr>
-          <w:rFonts w:hint="eastAsia"/>
-        </w:rPr>
-        <w:t>異なるバージョンのワークツリーの比較</w:t>
-      </w:r>
-      <w:r>
-        <w:rPr>
-          <w:rFonts w:hint="eastAsia"/>
-        </w:rPr>
-        <w:t>を行う際に</w:t>
-      </w:r>
-      <w:r>
-        <w:rPr>
-          <w:rFonts w:hint="eastAsia"/>
-        </w:rPr>
-        <w:t>用いる</w:t>
-      </w:r>
-      <w:r>
-        <w:rPr>
-          <w:rFonts w:hint="eastAsia"/>
-        </w:rPr>
-        <w:t>diff</w:t>
-      </w:r>
-      <w:r>
-        <w:rPr>
-          <w:rFonts w:hint="eastAsia"/>
-        </w:rPr>
-        <w:t>アプリ</w:t>
-      </w:r>
-      <w:r>
-        <w:rPr>
-          <w:rFonts w:hint="eastAsia"/>
-        </w:rPr>
-        <w:t>には、</w:t>
+      <w:proofErr w:type="spellStart"/>
+      <w:r>
+        <w:rPr>
+          <w:rFonts w:hint="eastAsia"/>
+        </w:rPr>
+        <w:t>xdocdiff</w:t>
+      </w:r>
+      <w:proofErr w:type="spellEnd"/>
+      <w:r>
+        <w:rPr>
+          <w:rFonts w:hint="eastAsia"/>
+        </w:rPr>
+        <w:t xml:space="preserve"> Pluginを</w:t>
+      </w:r>
+      <w:r>
+        <w:rPr>
+          <w:rFonts w:hint="eastAsia"/>
+        </w:rPr>
+        <w:t>適用して</w:t>
+      </w:r>
+      <w:proofErr w:type="spellStart"/>
+      <w:r>
+        <w:t>TortoiseGit</w:t>
+      </w:r>
+      <w:proofErr w:type="spellEnd"/>
+      <w:r>
+        <w:rPr>
+          <w:rFonts w:hint="eastAsia"/>
+        </w:rPr>
+        <w:t>で</w:t>
       </w:r>
     </w:p>
     <w:p>
@@ -6982,89 +7055,31 @@
         <w:rPr>
           <w:rFonts w:hint="eastAsia"/>
         </w:rPr>
-        <w:t>様々な選択が可能であるが、ここでは</w:t>
-      </w:r>
-      <w:proofErr w:type="spellStart"/>
-      <w:r>
-        <w:rPr>
-          <w:rFonts w:hint="eastAsia"/>
-        </w:rPr>
-        <w:t>WinMerge</w:t>
-      </w:r>
-      <w:proofErr w:type="spellEnd"/>
-      <w:r>
-        <w:rPr>
-          <w:rFonts w:hint="eastAsia"/>
-        </w:rPr>
-        <w:t>＋</w:t>
-      </w:r>
-      <w:proofErr w:type="spellStart"/>
-      <w:r>
-        <w:rPr>
-          <w:rFonts w:hint="eastAsia"/>
-        </w:rPr>
-        <w:t>xdocdiff</w:t>
-      </w:r>
-      <w:proofErr w:type="spellEnd"/>
-      <w:r>
-        <w:rPr>
-          <w:rFonts w:hint="eastAsia"/>
-        </w:rPr>
-        <w:t xml:space="preserve"> Plugin</w:t>
-      </w:r>
-      <w:r>
-        <w:rPr>
-          <w:rFonts w:hint="eastAsia"/>
-        </w:rPr>
-        <w:t>を用いる。</w:t>
-      </w:r>
-    </w:p>
-    <w:p>
-      <w:r>
-        <w:rPr>
-          <w:rFonts w:hint="eastAsia"/>
-        </w:rPr>
-        <w:t xml:space="preserve">　　　　　</w:t>
-      </w:r>
-      <w:r>
-        <w:rPr>
-          <w:rFonts w:hint="eastAsia"/>
-        </w:rPr>
-        <w:t>無料の定番アプリで</w:t>
-      </w:r>
-      <w:r>
-        <w:rPr>
-          <w:rFonts w:hint="eastAsia"/>
-        </w:rPr>
-        <w:t>ある</w:t>
-      </w:r>
-      <w:proofErr w:type="spellStart"/>
-      <w:r>
-        <w:rPr>
-          <w:rFonts w:hint="eastAsia"/>
-        </w:rPr>
-        <w:t>WinMerge</w:t>
-      </w:r>
-      <w:proofErr w:type="spellEnd"/>
-      <w:r>
-        <w:rPr>
-          <w:rFonts w:hint="eastAsia"/>
-        </w:rPr>
-        <w:t>に</w:t>
-      </w:r>
-      <w:proofErr w:type="spellStart"/>
-      <w:r>
-        <w:rPr>
-          <w:rFonts w:hint="eastAsia"/>
-        </w:rPr>
-        <w:t>xdocdiff</w:t>
-      </w:r>
-      <w:proofErr w:type="spellEnd"/>
-      <w:r>
-        <w:rPr>
-          <w:rFonts w:hint="eastAsia"/>
-        </w:rPr>
-        <w:t>を追加すると、テキストファイルだけでなく</w:t>
+        <w:t>用いることにより</w:t>
+      </w:r>
+      <w:r>
+        <w:rPr>
+          <w:rFonts w:hint="eastAsia"/>
+        </w:rPr>
+        <w:t>、テキストファイルだけでなくExcelファイル</w:t>
+      </w:r>
+      <w:r>
+        <w:rPr>
+          <w:rFonts w:hint="eastAsia"/>
+        </w:rPr>
+        <w:t>など</w:t>
+      </w:r>
+      <w:r>
+        <w:rPr>
+          <w:rFonts w:hint="eastAsia"/>
+        </w:rPr>
+        <w:t>も</w:t>
+      </w:r>
+      <w:r>
+        <w:rPr>
+          <w:rFonts w:hint="eastAsia"/>
+        </w:rPr>
+        <w:t>比較できるようにする。</w:t>
       </w:r>
     </w:p>
     <w:p>
@@ -7075,96 +7090,15 @@
         <w:rPr>
           <w:rFonts w:hint="eastAsia"/>
         </w:rPr>
-        <w:t>Excelファイルも</w:t>
-      </w:r>
-      <w:r>
-        <w:rPr>
-          <w:rFonts w:hint="eastAsia"/>
-        </w:rPr>
-        <w:t>下</w:t>
-      </w:r>
-      <w:r>
-        <w:rPr>
-          <w:rFonts w:hint="eastAsia"/>
-        </w:rPr>
-        <w:t>図のように</w:t>
-      </w:r>
-      <w:r>
-        <w:rPr>
-          <w:rFonts w:hint="eastAsia"/>
-        </w:rPr>
-        <w:t>分かり易く比較できる。詳しくは付録３を参照。</w:t>
+        <w:t>詳しくは付録３を参照。</w:t>
       </w:r>
     </w:p>
     <w:p>
       <w:pPr>
         <w:spacing w:line="240" w:lineRule="exact"/>
         <w:ind w:firstLineChars="400" w:firstLine="840"/>
-        <w:rPr>
-          <w:rFonts w:hint="eastAsia"/>
-        </w:rPr>
-      </w:pPr>
-    </w:p>
-    <w:p>
-      <w:pPr>
-        <w:ind w:firstLineChars="400" w:firstLine="840"/>
-        <w:jc w:val="center"/>
-      </w:pPr>
-      <w:r>
-        <w:rPr>
-          <w:rFonts w:hint="eastAsia"/>
-        </w:rPr>
-        <w:drawing>
-          <wp:inline distT="0" distB="0" distL="0" distR="0" wp14:anchorId="4067BF27" wp14:editId="671D1ED2">
-            <wp:extent cx="2111858" cy="2113807"/>
-            <wp:effectExtent l="0" t="0" r="3175" b="1270"/>
-            <wp:docPr id="534398540" name="図 20"/>
-            <wp:cNvGraphicFramePr>
-              <a:graphicFrameLocks xmlns:a="http://schemas.openxmlformats.org/drawingml/2006/main" noChangeAspect="1"/>
-            </wp:cNvGraphicFramePr>
-            <a:graphic xmlns:a="http://schemas.openxmlformats.org/drawingml/2006/main">
-              <a:graphicData uri="http://schemas.openxmlformats.org/drawingml/2006/picture">
-                <pic:pic xmlns:pic="http://schemas.openxmlformats.org/drawingml/2006/picture">
-                  <pic:nvPicPr>
-                    <pic:cNvPr id="0" name="Picture 35"/>
-                    <pic:cNvPicPr>
-                      <a:picLocks noChangeAspect="1" noChangeArrowheads="1"/>
-                    </pic:cNvPicPr>
-                  </pic:nvPicPr>
-                  <pic:blipFill>
-                    <a:blip r:embed="rId20">
-                      <a:extLst>
-                        <a:ext uri="{28A0092B-C50C-407E-A947-70E740481C1C}">
-                          <a14:useLocalDpi xmlns:a14="http://schemas.microsoft.com/office/drawing/2010/main" val="0"/>
-                        </a:ext>
-                      </a:extLst>
-                    </a:blip>
-                    <a:srcRect/>
-                    <a:stretch>
-                      <a:fillRect/>
-                    </a:stretch>
-                  </pic:blipFill>
-                  <pic:spPr bwMode="auto">
-                    <a:xfrm>
-                      <a:off x="0" y="0"/>
-                      <a:ext cx="2133222" cy="2135190"/>
-                    </a:xfrm>
-                    <a:prstGeom prst="rect">
-                      <a:avLst/>
-                    </a:prstGeom>
-                    <a:noFill/>
-                    <a:ln>
-                      <a:noFill/>
-                    </a:ln>
-                  </pic:spPr>
-                </pic:pic>
-              </a:graphicData>
-            </a:graphic>
-          </wp:inline>
-        </w:drawing>
-      </w:r>
-    </w:p>
-    <w:p/>
+      </w:pPr>
+    </w:p>
     <w:p/>
     <w:p>
       <w:r>
@@ -7432,6 +7366,78 @@
               </w:rPr>
               <w:t>登録</w:t>
             </w:r>
+          </w:p>
+        </w:tc>
+        <w:tc>
+          <w:tcPr>
+            <w:tcW w:w="3338" w:type="dxa"/>
+          </w:tcPr>
+          <w:p>
+            <w:pPr>
+              <w:jc w:val="left"/>
+              <w:rPr>
+                <w:sz w:val="20"/>
+                <w:szCs w:val="20"/>
+              </w:rPr>
+            </w:pPr>
+            <w:r>
+              <w:rPr>
+                <w:rFonts w:hint="eastAsia"/>
+                <w:b/>
+                <w:bCs/>
+                <w:color w:val="0000FF"/>
+              </w:rPr>
+              <w:t>GitHub URL</w:t>
+            </w:r>
+          </w:p>
+        </w:tc>
+        <w:tc>
+          <w:tcPr>
+            <w:tcW w:w="9408" w:type="dxa"/>
+            <w:gridSpan w:val="3"/>
+          </w:tcPr>
+          <w:p>
+            <w:pPr>
+              <w:jc w:val="left"/>
+              <w:rPr>
+                <w:sz w:val="20"/>
+                <w:szCs w:val="20"/>
+              </w:rPr>
+            </w:pPr>
+            <w:hyperlink r:id="rId20" w:history="1">
+              <w:r>
+                <w:rPr>
+                  <w:rStyle w:val="af1"/>
+                  <w:sz w:val="20"/>
+                  <w:szCs w:val="20"/>
+                </w:rPr>
+                <w:t>https://github.com</w:t>
+              </w:r>
+            </w:hyperlink>
+            <w:r>
+              <w:rPr>
+                <w:rFonts w:hint="eastAsia"/>
+                <w:sz w:val="20"/>
+                <w:szCs w:val="20"/>
+              </w:rPr>
+              <w:t xml:space="preserve">　　　　　　　　　　　　　　　（共通）</w:t>
+            </w:r>
+          </w:p>
+        </w:tc>
+      </w:tr>
+      <w:tr>
+        <w:tc>
+          <w:tcPr>
+            <w:tcW w:w="2547" w:type="dxa"/>
+            <w:vMerge/>
+          </w:tcPr>
+          <w:p>
+            <w:pPr>
+              <w:rPr>
+                <w:sz w:val="20"/>
+                <w:szCs w:val="20"/>
+              </w:rPr>
+            </w:pPr>
           </w:p>
         </w:tc>
         <w:tc>
@@ -8280,22 +8286,22 @@
               </w:rPr>
               <w:t>\</w:t>
             </w:r>
-            <w:proofErr w:type="spellStart"/>
             <w:r>
               <w:rPr>
-                <w:sz w:val="20"/>
-                <w:szCs w:val="20"/>
+                <w:rFonts w:hint="eastAsia"/>
+                <w:b/>
+                <w:bCs/>
+                <w:color w:val="0000FF"/>
               </w:rPr>
-              <w:t>LocalLifeplanRepo</w:t>
+              <w:t>ローカルリポジトリ名</w:t>
             </w:r>
-            <w:proofErr w:type="spellEnd"/>
             <w:r>
               <w:rPr>
                 <w:rFonts w:hint="eastAsia"/>
                 <w:sz w:val="20"/>
                 <w:szCs w:val="20"/>
               </w:rPr>
-              <w:t xml:space="preserve">　　　　　　　    （共通）</w:t>
+              <w:t xml:space="preserve">　　　　　    （共通）</w:t>
             </w:r>
           </w:p>
         </w:tc>
@@ -9294,49 +9300,13 @@
         <w:t>GitHubにログイン（</w:t>
       </w:r>
       <w:r>
-        <w:fldChar w:fldCharType="begin"/>
-      </w:r>
-      <w:r>
-        <w:instrText>HYPERLINK "https://github.com/" \t "_new"</w:instrText>
-      </w:r>
-      <w:r>
-        <w:fldChar w:fldCharType="separate"/>
-      </w:r>
-      <w:r>
-        <w:t>GitHub</w:t>
-      </w:r>
-      <w:r>
-        <w:fldChar w:fldCharType="end"/>
-      </w:r>
-      <w:r>
-        <w:rPr>
-          <w:rFonts w:hint="eastAsia"/>
-        </w:rPr>
-        <w:t>：</w:t>
-      </w:r>
-      <w:r>
-        <w:fldChar w:fldCharType="begin"/>
-      </w:r>
-      <w:r>
-        <w:instrText>HYPERLINK "</w:instrText>
-      </w:r>
-      <w:r>
-        <w:instrText>https://github.com/</w:instrText>
-      </w:r>
-      <w:r>
-        <w:instrText>"</w:instrText>
-      </w:r>
-      <w:r>
-        <w:fldChar w:fldCharType="separate"/>
-      </w:r>
-      <w:r>
-        <w:rPr>
-          <w:rStyle w:val="af1"/>
-        </w:rPr>
-        <w:t>https://github.com/</w:t>
-      </w:r>
-      <w:r>
-        <w:fldChar w:fldCharType="end"/>
+        <w:rPr>
+          <w:rFonts w:hint="eastAsia"/>
+          <w:b/>
+          <w:bCs/>
+          <w:color w:val="0000FF"/>
+        </w:rPr>
+        <w:t>GitHub URL</w:t>
       </w:r>
       <w:r>
         <w:t>）</w:t>
@@ -12974,9 +12944,6 @@
     <w:p>
       <w:pPr>
         <w:ind w:firstLineChars="100" w:firstLine="210"/>
-        <w:rPr>
-          <w:rFonts w:hint="eastAsia"/>
-        </w:rPr>
       </w:pPr>
       <w:r>
         <w:rPr>
@@ -13172,13 +13139,7 @@
     </w:p>
     <w:p/>
     <w:p/>
-    <w:p>
-      <w:pPr>
-        <w:rPr>
-          <w:rFonts w:hint="eastAsia"/>
-        </w:rPr>
-      </w:pPr>
-    </w:p>
+    <w:p/>
     <w:p>
       <w:r>
         <w:rPr>
@@ -13211,28 +13172,10 @@
         <w:rPr>
           <w:rFonts w:hint="eastAsia"/>
         </w:rPr>
-        <w:t>ことがある</w:t>
-      </w:r>
-      <w:r>
-        <w:rPr>
-          <w:rFonts w:hint="eastAsia"/>
-        </w:rPr>
-        <w:t>ので、</w:t>
-      </w:r>
-      <w:r>
-        <w:rPr>
-          <w:rFonts w:hint="eastAsia"/>
-        </w:rPr>
-        <w:t>その場合は下記の解決策を順に試す。</w:t>
-      </w:r>
-    </w:p>
-    <w:p>
-      <w:pPr>
-        <w:rPr>
-          <w:rFonts w:hint="eastAsia"/>
-        </w:rPr>
-      </w:pPr>
-    </w:p>
+        <w:t>ことがあるので、その場合は下記の解決策を順に試す。</w:t>
+      </w:r>
+    </w:p>
+    <w:p/>
     <w:p>
       <w:pPr>
         <w:rPr>
@@ -13569,9 +13512,6 @@
     <w:p>
       <w:pPr>
         <w:ind w:firstLineChars="100" w:firstLine="210"/>
-        <w:rPr>
-          <w:rFonts w:hint="eastAsia"/>
-        </w:rPr>
       </w:pPr>
       <w:r>
         <w:t>上記の方法でも解決しない場合、</w:t>
@@ -13651,11 +13591,6 @@
       </w:r>
     </w:p>
     <w:p>
-      <w:pPr>
-        <w:rPr>
-          <w:rFonts w:hint="eastAsia"/>
-        </w:rPr>
-      </w:pPr>
       <w:r>
         <w:rPr>
           <w:rFonts w:hint="eastAsia"/>
@@ -13778,26 +13713,287 @@
         <w:rPr>
           <w:rFonts w:hint="eastAsia"/>
         </w:rPr>
-        <w:t>述べる。</w:t>
+        <w:t>下記の手順で述べてゆく</w:t>
+      </w:r>
+      <w:r>
+        <w:rPr>
+          <w:rFonts w:hint="eastAsia"/>
+        </w:rPr>
+        <w:t>。</w:t>
       </w:r>
     </w:p>
     <w:p>
       <w:pPr>
         <w:widowControl/>
         <w:jc w:val="left"/>
-        <w:rPr>
-          <w:rFonts w:hint="eastAsia"/>
-        </w:rPr>
-      </w:pPr>
-    </w:p>
-    <w:p>
-      <w:pPr>
+      </w:pPr>
+    </w:p>
+    <w:p>
+      <w:pPr>
+        <w:widowControl/>
+        <w:jc w:val="left"/>
+      </w:pPr>
+      <w:r>
+        <w:tab/>
+      </w:r>
+      <w:r>
+        <w:rPr>
+          <w:rFonts w:hint="eastAsia"/>
+        </w:rPr>
+        <w:t xml:space="preserve">A3.1　</w:t>
+      </w:r>
+      <w:proofErr w:type="spellStart"/>
+      <w:r>
+        <w:t>WinMerge</w:t>
+      </w:r>
+      <w:proofErr w:type="spellEnd"/>
+      <w:r>
+        <w:t>をインストー</w:t>
+      </w:r>
+      <w:r>
+        <w:rPr>
+          <w:rFonts w:hint="eastAsia"/>
+        </w:rPr>
+        <w:t>ル</w:t>
+      </w:r>
+      <w:r>
+        <w:rPr>
+          <w:rFonts w:hint="eastAsia"/>
+        </w:rPr>
+        <w:t>する。</w:t>
+      </w:r>
+    </w:p>
+    <w:p>
+      <w:pPr>
+        <w:widowControl/>
+        <w:jc w:val="left"/>
+        <w:rPr>
+          <w:rFonts w:hint="eastAsia"/>
+        </w:rPr>
+      </w:pPr>
+    </w:p>
+    <w:p>
+      <w:pPr>
+        <w:widowControl/>
+        <w:jc w:val="left"/>
+      </w:pPr>
+      <w:r>
+        <w:tab/>
+      </w:r>
+      <w:r>
+        <w:rPr>
+          <w:rFonts w:hint="eastAsia"/>
+        </w:rPr>
+        <w:t xml:space="preserve">A3.2　</w:t>
+      </w:r>
+      <w:proofErr w:type="spellStart"/>
+      <w:r>
+        <w:t>WinMerge</w:t>
+      </w:r>
+      <w:proofErr w:type="spellEnd"/>
+      <w:r>
+        <w:rPr>
+          <w:rFonts w:hint="eastAsia"/>
+        </w:rPr>
+        <w:t>に</w:t>
+      </w:r>
+      <w:proofErr w:type="spellStart"/>
+      <w:r>
+        <w:rPr>
+          <w:rFonts w:hint="eastAsia"/>
+        </w:rPr>
+        <w:t>xdocdiff</w:t>
+      </w:r>
+      <w:proofErr w:type="spellEnd"/>
+      <w:r>
+        <w:rPr>
+          <w:rFonts w:hint="eastAsia"/>
+        </w:rPr>
+        <w:t xml:space="preserve"> Pluginを追加</w:t>
+      </w:r>
+      <w:r>
+        <w:rPr>
+          <w:rFonts w:hint="eastAsia"/>
+        </w:rPr>
+        <w:t>する。</w:t>
+      </w:r>
+    </w:p>
+    <w:p>
+      <w:pPr>
+        <w:widowControl/>
+        <w:jc w:val="left"/>
+        <w:rPr>
+          <w:rFonts w:hint="eastAsia"/>
+        </w:rPr>
+      </w:pPr>
+    </w:p>
+    <w:p>
+      <w:pPr>
+        <w:widowControl/>
+        <w:jc w:val="left"/>
+      </w:pPr>
+      <w:r>
+        <w:tab/>
+      </w:r>
+      <w:r>
+        <w:rPr>
+          <w:rFonts w:hint="eastAsia"/>
+        </w:rPr>
+        <w:t xml:space="preserve">A3.3　</w:t>
+      </w:r>
+      <w:proofErr w:type="spellStart"/>
+      <w:r>
+        <w:rPr>
+          <w:rFonts w:hint="eastAsia"/>
+        </w:rPr>
+        <w:t>TortoiseGit</w:t>
+      </w:r>
+      <w:proofErr w:type="spellEnd"/>
+      <w:r>
+        <w:rPr>
+          <w:rFonts w:hint="eastAsia"/>
+        </w:rPr>
+        <w:t>に</w:t>
+      </w:r>
+      <w:proofErr w:type="spellStart"/>
+      <w:r>
+        <w:t>WinMerge</w:t>
+      </w:r>
+      <w:proofErr w:type="spellEnd"/>
+      <w:r>
+        <w:rPr>
+          <w:rFonts w:hint="eastAsia"/>
+        </w:rPr>
+        <w:t>（＋</w:t>
+      </w:r>
+      <w:proofErr w:type="spellStart"/>
+      <w:r>
+        <w:rPr>
+          <w:rFonts w:hint="eastAsia"/>
+        </w:rPr>
+        <w:t>xdocdiff</w:t>
+      </w:r>
+      <w:proofErr w:type="spellEnd"/>
+      <w:r>
+        <w:rPr>
+          <w:rFonts w:hint="eastAsia"/>
+        </w:rPr>
+        <w:t xml:space="preserve"> Plugin</w:t>
+      </w:r>
+      <w:r>
+        <w:rPr>
+          <w:rFonts w:hint="eastAsia"/>
+        </w:rPr>
+        <w:t>）を登録する。</w:t>
+      </w:r>
+    </w:p>
+    <w:p>
+      <w:pPr>
+        <w:widowControl/>
+        <w:jc w:val="left"/>
+        <w:rPr>
+          <w:rFonts w:hint="eastAsia"/>
+        </w:rPr>
+      </w:pPr>
+    </w:p>
+    <w:p>
+      <w:pPr>
+        <w:widowControl/>
+        <w:jc w:val="left"/>
+        <w:rPr>
+          <w:rFonts w:hint="eastAsia"/>
+        </w:rPr>
+      </w:pPr>
+      <w:r>
+        <w:tab/>
+      </w:r>
+      <w:r>
+        <w:rPr>
+          <w:rFonts w:hint="eastAsia"/>
+        </w:rPr>
+        <w:t>A3.4　Excel差分表示の形式を改良する。</w:t>
+      </w:r>
+    </w:p>
+    <w:p>
+      <w:pPr>
+        <w:widowControl/>
+        <w:jc w:val="left"/>
+      </w:pPr>
+    </w:p>
+    <w:p>
+      <w:pPr>
+        <w:widowControl/>
+        <w:jc w:val="left"/>
+      </w:pPr>
+    </w:p>
+    <w:p>
+      <w:pPr>
+        <w:widowControl/>
+        <w:jc w:val="left"/>
+      </w:pPr>
+    </w:p>
+    <w:p>
+      <w:pPr>
+        <w:widowControl/>
+        <w:jc w:val="left"/>
+      </w:pPr>
+    </w:p>
+    <w:p>
+      <w:pPr>
+        <w:widowControl/>
+        <w:jc w:val="left"/>
+        <w:rPr>
+          <w:rFonts w:hint="eastAsia"/>
+        </w:rPr>
+      </w:pPr>
+    </w:p>
+    <w:p>
+      <w:pPr>
+        <w:widowControl/>
+        <w:jc w:val="left"/>
+      </w:pPr>
+      <w:r>
+        <w:rPr>
+          <w:rFonts w:hint="eastAsia"/>
+        </w:rPr>
+        <w:t xml:space="preserve">A3.1　</w:t>
+      </w:r>
+      <w:proofErr w:type="spellStart"/>
+      <w:r>
+        <w:t>WinMerge</w:t>
+      </w:r>
+      <w:proofErr w:type="spellEnd"/>
+      <w:r>
+        <w:t>をインストー</w:t>
+      </w:r>
+      <w:r>
+        <w:rPr>
+          <w:rFonts w:hint="eastAsia"/>
+        </w:rPr>
+        <w:t>ルする。</w:t>
+      </w:r>
+    </w:p>
+    <w:p>
+      <w:pPr>
+        <w:widowControl/>
+        <w:jc w:val="left"/>
+        <w:rPr>
+          <w:rFonts w:hint="eastAsia"/>
+        </w:rPr>
+      </w:pPr>
+    </w:p>
+    <w:p>
+      <w:pPr>
+        <w:pStyle w:val="a9"/>
         <w:widowControl/>
         <w:numPr>
           <w:ilvl w:val="0"/>
-          <w:numId w:val="42"/>
+          <w:numId w:val="51"/>
         </w:numPr>
         <w:jc w:val="left"/>
+        <w:rPr>
+          <w:rFonts w:hint="eastAsia"/>
+        </w:rPr>
       </w:pPr>
       <w:r>
         <w:rPr>
@@ -13811,7 +14007,22 @@
       </w:r>
       <w:proofErr w:type="spellEnd"/>
       <w:r>
-        <w:t>をインストー</w:t>
+        <w:rPr>
+          <w:rFonts w:hint="eastAsia"/>
+        </w:rPr>
+        <w:t>（64bit　v2.16.*）</w:t>
+      </w:r>
+      <w:r>
+        <w:t>を</w:t>
+      </w:r>
+      <w:r>
+        <w:rPr>
+          <w:rFonts w:hint="eastAsia"/>
+        </w:rPr>
+        <w:t>、c:\Program配下に</w:t>
+      </w:r>
+      <w:r>
+        <w:t>インストー</w:t>
       </w:r>
       <w:r>
         <w:rPr>
@@ -13837,96 +14048,71 @@
       <w:pPr>
         <w:widowControl/>
         <w:jc w:val="left"/>
-        <w:rPr>
-          <w:rFonts w:hint="eastAsia"/>
-        </w:rPr>
       </w:pPr>
     </w:p>
     <w:p>
       <w:pPr>
         <w:widowControl/>
-        <w:numPr>
-          <w:ilvl w:val="0"/>
-          <w:numId w:val="42"/>
-        </w:numPr>
         <w:jc w:val="left"/>
-      </w:pPr>
+        <w:rPr>
+          <w:rFonts w:hint="eastAsia"/>
+        </w:rPr>
+      </w:pPr>
+    </w:p>
+    <w:p>
+      <w:pPr>
+        <w:widowControl/>
+        <w:jc w:val="left"/>
+      </w:pPr>
+      <w:r>
+        <w:br w:type="page"/>
+      </w:r>
+    </w:p>
+    <w:p>
+      <w:pPr>
+        <w:widowControl/>
+        <w:jc w:val="left"/>
+      </w:pPr>
+      <w:r>
+        <w:rPr>
+          <w:rFonts w:hint="eastAsia"/>
+        </w:rPr>
+        <w:lastRenderedPageBreak/>
+        <w:t xml:space="preserve">A3.2　</w:t>
+      </w:r>
       <w:proofErr w:type="spellStart"/>
       <w:r>
+        <w:t>WinMerge</w:t>
+      </w:r>
+      <w:proofErr w:type="spellEnd"/>
+      <w:r>
+        <w:rPr>
+          <w:rFonts w:hint="eastAsia"/>
+        </w:rPr>
+        <w:t>に</w:t>
+      </w:r>
+      <w:proofErr w:type="spellStart"/>
+      <w:r>
+        <w:rPr>
+          <w:rFonts w:hint="eastAsia"/>
+        </w:rPr>
         <w:t>xdocdiff</w:t>
       </w:r>
       <w:proofErr w:type="spellEnd"/>
       <w:r>
-        <w:t xml:space="preserve"> Pluginを</w:t>
-      </w:r>
-      <w:r>
-        <w:rPr>
-          <w:rFonts w:hint="eastAsia"/>
-        </w:rPr>
-        <w:t>インストールする。</w:t>
+        <w:rPr>
+          <w:rFonts w:hint="eastAsia"/>
+        </w:rPr>
+        <w:t xml:space="preserve"> Pluginを追加する。</w:t>
       </w:r>
     </w:p>
     <w:p>
       <w:pPr>
         <w:widowControl/>
-        <w:ind w:left="720"/>
         <w:jc w:val="left"/>
-      </w:pPr>
-    </w:p>
-    <w:p>
-      <w:pPr>
-        <w:widowControl/>
-        <w:ind w:firstLine="840"/>
-        <w:jc w:val="left"/>
-      </w:pPr>
-      <w:r>
-        <w:rPr>
-          <w:rFonts w:hint="eastAsia"/>
-        </w:rPr>
-        <w:t>(1)下記URLから</w:t>
-      </w:r>
-      <w:r>
-        <w:rPr>
-          <w:rFonts w:hint="eastAsia"/>
-        </w:rPr>
-        <w:t>xdocdiffPlugin64</w:t>
-      </w:r>
-      <w:r>
-        <w:rPr>
-          <w:rFonts w:hint="eastAsia"/>
-        </w:rPr>
-        <w:t>をダウンロードし、</w:t>
-      </w:r>
-      <w:r>
-        <w:rPr>
-          <w:rFonts w:hint="eastAsia"/>
-        </w:rPr>
-        <w:t>解凍する。</w:t>
-      </w:r>
-    </w:p>
-    <w:p>
-      <w:pPr>
-        <w:widowControl/>
-        <w:ind w:left="840" w:firstLine="840"/>
-        <w:jc w:val="left"/>
-        <w:rPr>
-          <w:rStyle w:val="af1"/>
-          <w:color w:val="auto"/>
-          <w:u w:val="none"/>
-        </w:rPr>
-      </w:pPr>
-      <w:r>
-        <w:rPr>
-          <w:rStyle w:val="af1"/>
-        </w:rPr>
-        <w:t>https://crus.mydns.jp/xdocdiffPlugin64/</w:t>
-      </w:r>
-    </w:p>
-    <w:p>
-      <w:pPr>
-        <w:widowControl/>
-        <w:ind w:left="720"/>
-        <w:jc w:val="left"/>
+        <w:rPr>
+          <w:rFonts w:hint="eastAsia"/>
+        </w:rPr>
       </w:pPr>
     </w:p>
     <w:p>
@@ -13935,132 +14121,46 @@
         <w:widowControl/>
         <w:numPr>
           <w:ilvl w:val="0"/>
-          <w:numId w:val="33"/>
+          <w:numId w:val="50"/>
         </w:numPr>
         <w:jc w:val="left"/>
       </w:pPr>
       <w:r>
-        <w:t>必要なファイルの配置</w:t>
-      </w:r>
-    </w:p>
-    <w:p>
-      <w:pPr>
-        <w:pStyle w:val="a9"/>
+        <w:rPr>
+          <w:rFonts w:hint="eastAsia"/>
+        </w:rPr>
+        <w:t>下記URLから</w:t>
+      </w:r>
+      <w:r>
+        <w:rPr>
+          <w:rFonts w:hint="eastAsia"/>
+        </w:rPr>
+        <w:t>xdocdiffPlugin64をダウンロードし、</w:t>
+      </w:r>
+      <w:r>
+        <w:rPr>
+          <w:rFonts w:hint="eastAsia"/>
+        </w:rPr>
+        <w:t>解凍する。</w:t>
+      </w:r>
+    </w:p>
+    <w:p>
+      <w:pPr>
         <w:widowControl/>
-        <w:ind w:left="1200"/>
+        <w:ind w:left="840" w:firstLine="840"/>
         <w:jc w:val="left"/>
-      </w:pPr>
-      <w:r>
-        <w:t>解凍したフォルダ内の以下のファイルを、</w:t>
-      </w:r>
-      <w:proofErr w:type="spellStart"/>
-      <w:r>
-        <w:t>WinMerge</w:t>
-      </w:r>
-      <w:proofErr w:type="spellEnd"/>
-      <w:r>
-        <w:t xml:space="preserve"> のインストールフォルダにコピー</w:t>
-      </w:r>
-      <w:r>
-        <w:rPr>
-          <w:rFonts w:hint="eastAsia"/>
-        </w:rPr>
-        <w:t>.</w:t>
-      </w:r>
-    </w:p>
-    <w:p>
-      <w:pPr>
-        <w:widowControl/>
-        <w:ind w:left="1080" w:firstLine="600"/>
-        <w:jc w:val="left"/>
-      </w:pPr>
-      <w:r>
-        <w:rPr>
-          <w:rFonts w:hint="eastAsia"/>
-        </w:rPr>
-        <w:t>・</w:t>
-      </w:r>
-      <w:r>
-        <w:t>xdoc2txt.exe</w:t>
-      </w:r>
-      <w:r>
-        <w:rPr>
-          <w:rFonts w:ascii="Times New Roman" w:hAnsi="Times New Roman" w:cs="Times New Roman"/>
-        </w:rPr>
-        <w:t>​</w:t>
-      </w:r>
-    </w:p>
-    <w:p>
-      <w:pPr>
-        <w:widowControl/>
-        <w:ind w:left="960" w:firstLine="720"/>
-        <w:jc w:val="left"/>
-      </w:pPr>
-      <w:r>
-        <w:rPr>
-          <w:rFonts w:hint="eastAsia"/>
-        </w:rPr>
-        <w:t>・</w:t>
-      </w:r>
-      <w:r>
-        <w:t>zlib.dll</w:t>
-      </w:r>
-      <w:r>
-        <w:rPr>
-          <w:rFonts w:hint="eastAsia"/>
-        </w:rPr>
-        <w:t xml:space="preserve"> </w:t>
-      </w:r>
-      <w:r>
-        <w:rPr>
-          <w:rFonts w:ascii="Times New Roman" w:hAnsi="Times New Roman" w:cs="Times New Roman" w:hint="eastAsia"/>
-          <w:vertAlign w:val="superscript"/>
-        </w:rPr>
-        <w:t>注１）</w:t>
-      </w:r>
-    </w:p>
-    <w:p>
-      <w:pPr>
-        <w:widowControl/>
-        <w:ind w:leftChars="550" w:left="1155"/>
-        <w:jc w:val="left"/>
-      </w:pPr>
-      <w:r>
-        <w:t>また</w:t>
-      </w:r>
-      <w:proofErr w:type="spellStart"/>
-      <w:r>
-        <w:t>MergePlugins</w:t>
-      </w:r>
-      <w:proofErr w:type="spellEnd"/>
-      <w:r>
-        <w:t>フォルダ内の amb_xdocdiffPlugin.dll を、</w:t>
-      </w:r>
-      <w:proofErr w:type="spellStart"/>
-      <w:r>
-        <w:t>WinMerge</w:t>
-      </w:r>
-      <w:proofErr w:type="spellEnd"/>
-      <w:r>
-        <w:t xml:space="preserve"> の</w:t>
-      </w:r>
-      <w:proofErr w:type="spellStart"/>
-      <w:r>
-        <w:t>MergePlugins</w:t>
-      </w:r>
-      <w:proofErr w:type="spellEnd"/>
-      <w:r>
-        <w:t xml:space="preserve"> フォルダにコピー</w:t>
-      </w:r>
-      <w:r>
-        <w:rPr>
-          <w:rFonts w:hint="eastAsia"/>
-        </w:rPr>
-        <w:t>する。</w:t>
-      </w:r>
-      <w:r>
-        <w:t>。</w:t>
-      </w:r>
+        <w:rPr>
+          <w:rStyle w:val="af1"/>
+        </w:rPr>
+      </w:pPr>
+      <w:hyperlink r:id="rId27" w:history="1">
+        <w:r>
+          <w:rPr>
+            <w:rStyle w:val="af1"/>
+          </w:rPr>
+          <w:t>https://crus.mydns.jp/xdocdiffPlugin64/</w:t>
+        </w:r>
+      </w:hyperlink>
     </w:p>
     <w:p>
       <w:pPr>
@@ -14074,593 +14174,2171 @@
         <w:widowControl/>
         <w:numPr>
           <w:ilvl w:val="0"/>
-          <w:numId w:val="1"/>
+          <w:numId w:val="50"/>
         </w:numPr>
         <w:jc w:val="left"/>
       </w:pPr>
-      <w:proofErr w:type="spellStart"/>
-      <w:r>
-        <w:t>WinMerge</w:t>
-      </w:r>
-      <w:proofErr w:type="spellEnd"/>
-      <w:r>
-        <w:t xml:space="preserve"> の設定</w:t>
+      <w:r>
+        <w:t>解凍した</w:t>
+      </w:r>
+      <w:r>
+        <w:rPr>
+          <w:rFonts w:hint="eastAsia"/>
+        </w:rPr>
+        <w:t>xdocdiffPlugin64</w:t>
+      </w:r>
+      <w:r>
+        <w:t>フォルダ</w:t>
+      </w:r>
+      <w:r>
+        <w:rPr>
+          <w:rFonts w:hint="eastAsia"/>
+        </w:rPr>
+        <w:t>から下記の</w:t>
+      </w:r>
+      <w:r>
+        <w:rPr>
+          <w:rFonts w:hint="eastAsia"/>
+        </w:rPr>
+        <w:t>ように</w:t>
+      </w:r>
+      <w:r>
+        <w:rPr>
+          <w:rFonts w:hint="eastAsia"/>
+        </w:rPr>
+        <w:t>ファイルを</w:t>
+      </w:r>
+      <w:r>
+        <w:t>コピー</w:t>
+      </w:r>
+      <w:r>
+        <w:rPr>
+          <w:rFonts w:hint="eastAsia"/>
+        </w:rPr>
+        <w:t>する。</w:t>
       </w:r>
     </w:p>
     <w:p>
       <w:pPr>
         <w:pStyle w:val="a9"/>
         <w:widowControl/>
-        <w:ind w:left="846"/>
+        <w:ind w:left="750" w:firstLine="210"/>
         <w:jc w:val="left"/>
-        <w:rPr>
-          <w:rFonts w:hint="eastAsia"/>
-        </w:rPr>
-      </w:pPr>
+      </w:pPr>
+      <w:r>
+        <w:rPr>
+          <w:rFonts w:hint="eastAsia"/>
+        </w:rPr>
+        <w:t>(1)</w:t>
+      </w:r>
+      <w:r>
+        <w:t>xdoc2txt.exe</w:t>
+      </w:r>
+      <w:r>
+        <w:rPr>
+          <w:rFonts w:ascii="Times New Roman" w:hAnsi="Times New Roman" w:cs="Times New Roman"/>
+        </w:rPr>
+        <w:t>​</w:t>
+      </w:r>
+      <w:r>
+        <w:rPr>
+          <w:rFonts w:ascii="Times New Roman" w:hAnsi="Times New Roman" w:cs="Times New Roman"/>
+        </w:rPr>
+        <w:tab/>
+      </w:r>
+      <w:r>
+        <w:rPr>
+          <w:rFonts w:ascii="Times New Roman" w:hAnsi="Times New Roman" w:cs="Times New Roman"/>
+        </w:rPr>
+        <w:tab/>
+      </w:r>
+      <w:r>
+        <w:rPr>
+          <w:rFonts w:ascii="Times New Roman" w:hAnsi="Times New Roman" w:cs="Times New Roman" w:hint="eastAsia"/>
+        </w:rPr>
+        <w:t xml:space="preserve">→　</w:t>
+      </w:r>
+      <w:r>
+        <w:rPr>
+          <w:rFonts w:hint="eastAsia"/>
+        </w:rPr>
+        <w:t>c:\Program\WinMerg</w:t>
+      </w:r>
+      <w:r>
+        <w:rPr>
+          <w:rFonts w:hint="eastAsia"/>
+        </w:rPr>
+        <w:t>e\</w:t>
+      </w:r>
+      <w:r>
+        <w:t>xdoc2txt.exe</w:t>
+      </w:r>
+      <w:r>
+        <w:rPr>
+          <w:rFonts w:ascii="Times New Roman" w:hAnsi="Times New Roman" w:cs="Times New Roman"/>
+        </w:rPr>
+        <w:t>​</w:t>
+      </w:r>
+      <w:r>
+        <w:rPr>
+          <w:rFonts w:ascii="Times New Roman" w:hAnsi="Times New Roman" w:cs="Times New Roman"/>
+        </w:rPr>
+        <w:tab/>
+      </w:r>
     </w:p>
     <w:p>
       <w:pPr>
         <w:widowControl/>
-        <w:ind w:left="426" w:firstLine="414"/>
+        <w:ind w:firstLineChars="450" w:firstLine="945"/>
         <w:jc w:val="left"/>
-      </w:pPr>
+        <w:rPr>
+          <w:rFonts w:hint="eastAsia"/>
+        </w:rPr>
+      </w:pPr>
+      <w:r>
+        <w:rPr>
+          <w:rFonts w:hint="eastAsia"/>
+        </w:rPr>
+        <w:t>(2)</w:t>
+      </w:r>
+      <w:r>
+        <w:t>zlib.dll</w:t>
+      </w:r>
+      <w:r>
+        <w:rPr>
+          <w:rFonts w:hint="eastAsia"/>
+        </w:rPr>
+        <w:t xml:space="preserve"> </w:t>
+      </w:r>
+      <w:r>
+        <w:rPr>
+          <w:rFonts w:ascii="Times New Roman" w:hAnsi="Times New Roman" w:cs="Times New Roman" w:hint="eastAsia"/>
+          <w:vertAlign w:val="superscript"/>
+        </w:rPr>
+        <w:t>注）</w:t>
+      </w:r>
+      <w:r>
+        <w:rPr>
+          <w:rFonts w:ascii="Times New Roman" w:hAnsi="Times New Roman" w:cs="Times New Roman"/>
+          <w:vertAlign w:val="superscript"/>
+        </w:rPr>
+        <w:tab/>
+      </w:r>
+      <w:r>
+        <w:rPr>
+          <w:rFonts w:ascii="Times New Roman" w:hAnsi="Times New Roman" w:cs="Times New Roman"/>
+          <w:vertAlign w:val="superscript"/>
+        </w:rPr>
+        <w:tab/>
+      </w:r>
+      <w:r>
+        <w:rPr>
+          <w:rFonts w:ascii="Times New Roman" w:hAnsi="Times New Roman" w:cs="Times New Roman" w:hint="eastAsia"/>
+        </w:rPr>
+        <w:t xml:space="preserve">→　</w:t>
+      </w:r>
+      <w:r>
+        <w:rPr>
+          <w:rFonts w:hint="eastAsia"/>
+        </w:rPr>
+        <w:t>c:\Program\WinMerge</w:t>
+      </w:r>
+      <w:r>
+        <w:rPr>
+          <w:rFonts w:hint="eastAsia"/>
+        </w:rPr>
+        <w:t>\</w:t>
+      </w:r>
+      <w:r>
+        <w:t xml:space="preserve"> </w:t>
+      </w:r>
+      <w:r>
+        <w:t>lib.dll</w:t>
+      </w:r>
+    </w:p>
+    <w:p>
+      <w:pPr>
+        <w:widowControl/>
+        <w:ind w:firstLineChars="450" w:firstLine="945"/>
+        <w:jc w:val="left"/>
+      </w:pPr>
+      <w:r>
+        <w:rPr>
+          <w:rFonts w:hint="eastAsia"/>
+        </w:rPr>
+        <w:t>(3)</w:t>
+      </w:r>
       <w:proofErr w:type="spellStart"/>
       <w:r>
-        <w:t>WinMerge</w:t>
+        <w:t>MergePlugin</w:t>
       </w:r>
       <w:proofErr w:type="spellEnd"/>
       <w:r>
-        <w:t xml:space="preserve"> を起動し、メニューの「プラグイン」→「自動展開」にチェックを入れ</w:t>
-      </w:r>
-      <w:r>
-        <w:rPr>
-          <w:rFonts w:hint="eastAsia"/>
-        </w:rPr>
-        <w:t>る。</w:t>
-      </w:r>
+        <w:rPr>
+          <w:rFonts w:hint="eastAsia"/>
+        </w:rPr>
+        <w:t>\</w:t>
+      </w:r>
+      <w:r>
+        <w:t>amb_xdocdiffPlugin.dll</w:t>
+      </w:r>
+    </w:p>
+    <w:p>
+      <w:pPr>
+        <w:widowControl/>
+        <w:ind w:firstLineChars="450" w:firstLine="945"/>
+        <w:jc w:val="left"/>
+        <w:rPr>
+          <w:rFonts w:hint="eastAsia"/>
+        </w:rPr>
+      </w:pPr>
+      <w:r>
+        <w:tab/>
+      </w:r>
+      <w:r>
+        <w:tab/>
+      </w:r>
+      <w:r>
+        <w:tab/>
+      </w:r>
+      <w:r>
+        <w:rPr>
+          <w:rFonts w:ascii="Times New Roman" w:hAnsi="Times New Roman" w:cs="Times New Roman" w:hint="eastAsia"/>
+        </w:rPr>
+        <w:t xml:space="preserve">→　</w:t>
+      </w:r>
+      <w:r>
+        <w:rPr>
+          <w:rFonts w:hint="eastAsia"/>
+        </w:rPr>
+        <w:t>c:\Program\WinMerge\</w:t>
+      </w:r>
+      <w:r>
+        <w:t>MergePlugins</w:t>
+      </w:r>
+      <w:r>
+        <w:rPr>
+          <w:rFonts w:hint="eastAsia"/>
+        </w:rPr>
+        <w:t>\</w:t>
+      </w:r>
+      <w:r>
+        <w:t>amb_xdocdiffPlugin.dl</w:t>
+      </w:r>
+      <w:r>
+        <w:rPr>
+          <w:rFonts w:hint="eastAsia"/>
+        </w:rPr>
+        <w:t>l</w:t>
+      </w:r>
+    </w:p>
+    <w:p>
+      <w:pPr>
+        <w:widowControl/>
+        <w:spacing w:line="240" w:lineRule="exact"/>
+        <w:jc w:val="left"/>
+      </w:pPr>
     </w:p>
     <w:p>
       <w:pPr>
         <w:widowControl/>
         <w:jc w:val="left"/>
       </w:pPr>
-    </w:p>
-    <w:p>
-      <w:pPr>
-        <w:pStyle w:val="a9"/>
+      <w:r>
+        <w:tab/>
+      </w:r>
+      <w:r>
+        <w:rPr>
+          <w:rFonts w:hint="eastAsia"/>
+        </w:rPr>
+        <w:t>注）</w:t>
+      </w:r>
+      <w:r>
+        <w:t>zlib.dll</w:t>
+      </w:r>
+      <w:r>
+        <w:rPr>
+          <w:rFonts w:hint="eastAsia"/>
+        </w:rPr>
+        <w:t>は1995年初版の無料のファイル圧縮／復元ライブラリであるが、今なお</w:t>
+      </w:r>
+      <w:r>
+        <w:rPr>
+          <w:rFonts w:hint="eastAsia"/>
+        </w:rPr>
+        <w:t>緩やかに</w:t>
+      </w:r>
+    </w:p>
+    <w:p>
+      <w:pPr>
         <w:widowControl/>
-        <w:numPr>
-          <w:ilvl w:val="0"/>
-          <w:numId w:val="1"/>
-        </w:numPr>
+        <w:ind w:firstLineChars="600" w:firstLine="1260"/>
         <w:jc w:val="left"/>
       </w:pPr>
       <w:r>
-        <w:t>プラグインの有効化</w:t>
-      </w:r>
-      <w:r>
-        <w:br/>
-      </w:r>
-    </w:p>
-    <w:p>
-      <w:pPr>
-        <w:pStyle w:val="a9"/>
+        <w:rPr>
+          <w:rFonts w:hint="eastAsia"/>
+        </w:rPr>
+        <w:t>更新</w:t>
+      </w:r>
+      <w:r>
+        <w:rPr>
+          <w:rFonts w:hint="eastAsia"/>
+        </w:rPr>
+        <w:t>されながら</w:t>
+      </w:r>
+      <w:r>
+        <w:rPr>
+          <w:rFonts w:hint="eastAsia"/>
+        </w:rPr>
+        <w:t>多くの</w:t>
+      </w:r>
+      <w:r>
+        <w:rPr>
+          <w:rFonts w:hint="eastAsia"/>
+        </w:rPr>
+        <w:t>Winアプリ</w:t>
+      </w:r>
+      <w:r>
+        <w:rPr>
+          <w:rFonts w:hint="eastAsia"/>
+        </w:rPr>
+        <w:t>で</w:t>
+      </w:r>
+      <w:r>
+        <w:rPr>
+          <w:rFonts w:hint="eastAsia"/>
+        </w:rPr>
+        <w:t>利用されている。</w:t>
+      </w:r>
+      <w:r>
+        <w:rPr>
+          <w:rFonts w:hint="eastAsia"/>
+        </w:rPr>
+        <w:t>ただポピュラーなあまり</w:t>
+      </w:r>
+      <w:r>
+        <w:rPr>
+          <w:rFonts w:hint="eastAsia"/>
+        </w:rPr>
+        <w:t>バージョン</w:t>
+      </w:r>
+    </w:p>
+    <w:p>
+      <w:pPr>
         <w:widowControl/>
-        <w:ind w:left="846"/>
+        <w:ind w:firstLineChars="600" w:firstLine="1260"/>
         <w:jc w:val="left"/>
       </w:pPr>
       <w:r>
-        <w:t>「プラグイン」→「プラグインの設定」を開き、amb_xdocdiffPlugin.dll にチェックが入っていることを確認</w:t>
-      </w:r>
-      <w:r>
-        <w:rPr>
-          <w:rFonts w:hint="eastAsia"/>
-        </w:rPr>
-        <w:t>する。</w:t>
+        <w:rPr>
+          <w:rFonts w:hint="eastAsia"/>
+        </w:rPr>
+        <w:t>によっては、</w:t>
+      </w:r>
+      <w:proofErr w:type="spellStart"/>
+      <w:r>
+        <w:rPr>
+          <w:rFonts w:hint="eastAsia"/>
+        </w:rPr>
+        <w:t>WinMerge</w:t>
+      </w:r>
+      <w:proofErr w:type="spellEnd"/>
+      <w:r>
+        <w:rPr>
+          <w:rFonts w:hint="eastAsia"/>
+        </w:rPr>
+        <w:t>にも</w:t>
+      </w:r>
+      <w:r>
+        <w:rPr>
+          <w:rFonts w:hint="eastAsia"/>
+        </w:rPr>
+        <w:t>xdocdiffPlugin64</w:t>
+      </w:r>
+      <w:r>
+        <w:rPr>
+          <w:rFonts w:hint="eastAsia"/>
+        </w:rPr>
+        <w:t>に</w:t>
+      </w:r>
+      <w:r>
+        <w:rPr>
+          <w:rFonts w:hint="eastAsia"/>
+        </w:rPr>
+        <w:t>も</w:t>
+      </w:r>
+      <w:r>
+        <w:t>zlib.dll</w:t>
+      </w:r>
+      <w:r>
+        <w:rPr>
+          <w:rFonts w:hint="eastAsia"/>
+        </w:rPr>
+        <w:t>が含まれ</w:t>
+      </w:r>
+      <w:r>
+        <w:rPr>
+          <w:rFonts w:hint="eastAsia"/>
+        </w:rPr>
+        <w:t>てい</w:t>
+      </w:r>
+      <w:r>
+        <w:rPr>
+          <w:rFonts w:hint="eastAsia"/>
+        </w:rPr>
+        <w:t>ない</w:t>
+      </w:r>
+      <w:r>
+        <w:rPr>
+          <w:rFonts w:hint="eastAsia"/>
+        </w:rPr>
+        <w:t>こと</w:t>
+      </w:r>
+      <w:r>
+        <w:rPr>
+          <w:rFonts w:hint="eastAsia"/>
+        </w:rPr>
+        <w:t>がある。</w:t>
       </w:r>
     </w:p>
     <w:p>
       <w:pPr>
         <w:widowControl/>
+        <w:ind w:firstLineChars="600" w:firstLine="1260"/>
         <w:jc w:val="left"/>
         <w:rPr>
           <w:rFonts w:hint="eastAsia"/>
         </w:rPr>
       </w:pPr>
-    </w:p>
-    <w:p>
-      <w:pPr>
-        <w:pStyle w:val="a9"/>
+      <w:r>
+        <w:rPr>
+          <w:rFonts w:hint="eastAsia"/>
+        </w:rPr>
+        <w:t>その場合は、下記リンクの</w:t>
+      </w:r>
+      <w:r>
+        <w:rPr>
+          <w:rFonts w:hint="eastAsia"/>
+        </w:rPr>
+        <w:t>[</w:t>
+      </w:r>
+      <w:r>
+        <w:rPr>
+          <w:rFonts w:hint="eastAsia"/>
+        </w:rPr>
+        <w:t>Asset</w:t>
+      </w:r>
+      <w:r>
+        <w:rPr>
+          <w:rFonts w:hint="eastAsia"/>
+        </w:rPr>
+        <w:t>s]セクションからダウンロードして入手すればよい。</w:t>
+      </w:r>
+    </w:p>
+    <w:p>
+      <w:pPr>
         <w:widowControl/>
-        <w:numPr>
-          <w:ilvl w:val="0"/>
-          <w:numId w:val="1"/>
-        </w:numPr>
+        <w:ind w:firstLineChars="600" w:firstLine="1260"/>
         <w:jc w:val="left"/>
       </w:pPr>
-      <w:proofErr w:type="spellStart"/>
-      <w:r>
-        <w:t>TortoiseGit</w:t>
-      </w:r>
-      <w:proofErr w:type="spellEnd"/>
-      <w:r>
-        <w:t xml:space="preserve"> に登録</w:t>
-      </w:r>
-    </w:p>
-    <w:p>
-      <w:pPr>
-        <w:pStyle w:val="a9"/>
-        <w:widowControl/>
-        <w:ind w:left="846"/>
-        <w:jc w:val="left"/>
-        <w:rPr>
-          <w:rFonts w:hint="eastAsia"/>
-        </w:rPr>
-      </w:pPr>
-    </w:p>
-    <w:p>
-      <w:pPr>
-        <w:widowControl/>
-        <w:ind w:firstLine="840"/>
-        <w:jc w:val="left"/>
-      </w:pPr>
-      <w:r>
-        <w:rPr>
-          <w:rFonts w:hint="eastAsia"/>
-        </w:rPr>
-        <w:t>(1)</w:t>
-      </w:r>
-      <w:proofErr w:type="spellStart"/>
-      <w:r>
-        <w:t>TortoiseGit</w:t>
-      </w:r>
-      <w:proofErr w:type="spellEnd"/>
-      <w:r>
-        <w:t xml:space="preserve"> の設定 → Diff Viewer タブ → External にチェック</w:t>
-      </w:r>
-    </w:p>
-    <w:p>
-      <w:pPr>
-        <w:widowControl/>
-        <w:jc w:val="left"/>
-      </w:pPr>
-    </w:p>
-    <w:p>
-      <w:pPr>
-        <w:widowControl/>
-        <w:ind w:firstLine="840"/>
-        <w:jc w:val="left"/>
-        <w:rPr>
-          <w:rFonts w:hint="eastAsia"/>
-        </w:rPr>
-      </w:pPr>
-      <w:r>
-        <w:rPr>
-          <w:rFonts w:hint="eastAsia"/>
-        </w:rPr>
-        <w:t>(2)</w:t>
-      </w:r>
-      <w:r>
-        <w:t>パスに WinMergeU.exe を指定し、以下のように引数を設定</w:t>
-      </w:r>
-      <w:r>
-        <w:rPr>
-          <w:rFonts w:hint="eastAsia"/>
-        </w:rPr>
-        <w:t>する。</w:t>
-      </w:r>
-    </w:p>
-    <w:p>
-      <w:pPr>
-        <w:widowControl/>
-        <w:ind w:left="840" w:firstLine="840"/>
-        <w:jc w:val="left"/>
-      </w:pPr>
-      <w:r>
-        <w:t>/e /u /dl:%base /dr:%mine %base %mine</w:t>
-      </w:r>
-    </w:p>
-    <w:p>
-      <w:pPr>
-        <w:widowControl/>
-        <w:ind w:left="720"/>
-        <w:jc w:val="left"/>
-        <w:rPr>
-          <w:rFonts w:hint="eastAsia"/>
-        </w:rPr>
-      </w:pPr>
-    </w:p>
-    <w:p>
-      <w:pPr>
-        <w:widowControl/>
-        <w:ind w:firstLineChars="200" w:firstLine="420"/>
-        <w:jc w:val="left"/>
-      </w:pPr>
-      <w:r>
-        <w:rPr>
-          <w:rFonts w:hint="eastAsia"/>
-        </w:rPr>
-        <w:t>６．</w:t>
-      </w:r>
-      <w:r>
-        <w:t xml:space="preserve">.xlsx を右クリック → </w:t>
-      </w:r>
-      <w:proofErr w:type="spellStart"/>
-      <w:r>
-        <w:t>TortoiseGit</w:t>
-      </w:r>
-      <w:proofErr w:type="spellEnd"/>
-      <w:r>
-        <w:t xml:space="preserve"> → Diff を選ぶと、比較でき</w:t>
-      </w:r>
-      <w:r>
-        <w:rPr>
-          <w:rFonts w:hint="eastAsia"/>
-        </w:rPr>
-        <w:t>る。</w:t>
-      </w:r>
-    </w:p>
-    <w:p>
-      <w:pPr>
-        <w:widowControl/>
-        <w:ind w:firstLineChars="200" w:firstLine="420"/>
-        <w:jc w:val="left"/>
-      </w:pPr>
-    </w:p>
-    <w:p>
-      <w:pPr>
-        <w:widowControl/>
-        <w:ind w:firstLineChars="200" w:firstLine="420"/>
-        <w:jc w:val="left"/>
-      </w:pPr>
-      <w:r>
-        <w:rPr>
-          <w:rFonts w:hint="eastAsia"/>
-        </w:rPr>
-        <w:lastRenderedPageBreak/>
-        <w:t>注１）</w:t>
-      </w:r>
-      <w:r>
-        <w:t>一部のバージョンの xdocdiffPlugin64.zip には zlib.dll が含まれていないことがあ</w:t>
-      </w:r>
-      <w:r>
-        <w:rPr>
-          <w:rFonts w:hint="eastAsia"/>
-        </w:rPr>
-        <w:t>る。</w:t>
-      </w:r>
-    </w:p>
-    <w:p>
-      <w:pPr>
-        <w:widowControl/>
-        <w:ind w:firstLineChars="200" w:firstLine="420"/>
-        <w:jc w:val="left"/>
-      </w:pPr>
       <w:r>
         <w:tab/>
-      </w:r>
-      <w:r>
-        <w:rPr>
-          <w:rFonts w:hint="eastAsia"/>
-        </w:rPr>
-        <w:t xml:space="preserve">　その場合は、下記のように対応する。</w:t>
-      </w:r>
-    </w:p>
-    <w:p>
-      <w:pPr>
-        <w:widowControl/>
-        <w:ind w:firstLineChars="200" w:firstLine="420"/>
-        <w:jc w:val="left"/>
-      </w:pPr>
-    </w:p>
-    <w:p>
-      <w:pPr>
-        <w:widowControl/>
-        <w:ind w:left="2" w:firstLineChars="642" w:firstLine="1348"/>
-        <w:jc w:val="left"/>
-      </w:pPr>
-      <w:r>
-        <w:t xml:space="preserve">① </w:t>
-      </w:r>
-      <w:proofErr w:type="spellStart"/>
-      <w:r>
-        <w:t>WinMerge</w:t>
-      </w:r>
-      <w:proofErr w:type="spellEnd"/>
-      <w:r>
-        <w:t xml:space="preserve"> に含まれている場合</w:t>
-      </w:r>
-      <w:r>
-        <w:rPr>
-          <w:rFonts w:hint="eastAsia"/>
-        </w:rPr>
-        <w:t>：</w:t>
-      </w:r>
-    </w:p>
-    <w:p>
-      <w:pPr>
-        <w:widowControl/>
-        <w:ind w:left="2" w:firstLineChars="642" w:firstLine="1348"/>
-        <w:jc w:val="left"/>
-      </w:pPr>
-    </w:p>
-    <w:p>
-      <w:pPr>
-        <w:widowControl/>
-        <w:ind w:left="1140" w:firstLine="540"/>
-        <w:jc w:val="left"/>
-      </w:pPr>
-      <w:proofErr w:type="spellStart"/>
-      <w:r>
-        <w:t>WinMerge</w:t>
-      </w:r>
-      <w:proofErr w:type="spellEnd"/>
-      <w:r>
-        <w:t xml:space="preserve"> をすでにインストールしているなら、</w:t>
-      </w:r>
-    </w:p>
-    <w:p>
-      <w:pPr>
-        <w:widowControl/>
-        <w:ind w:left="840" w:firstLine="840"/>
-        <w:jc w:val="left"/>
-      </w:pPr>
-      <w:proofErr w:type="spellStart"/>
-      <w:r>
-        <w:t>WinMerge</w:t>
-      </w:r>
-      <w:proofErr w:type="spellEnd"/>
-      <w:r>
-        <w:t xml:space="preserve"> フォルダ内に zlib1.dll が入っている場合があ</w:t>
-      </w:r>
-      <w:r>
-        <w:rPr>
-          <w:rFonts w:hint="eastAsia"/>
-        </w:rPr>
-        <w:t>るので、</w:t>
-      </w:r>
-    </w:p>
-    <w:p>
-      <w:pPr>
-        <w:widowControl/>
-        <w:ind w:left="840" w:firstLine="840"/>
-        <w:jc w:val="left"/>
-      </w:pPr>
-      <w:r>
-        <w:t>それをそのまま使用して OK （zlib1.dll は zlib.dll の別名</w:t>
-      </w:r>
-      <w:r>
-        <w:rPr>
-          <w:rFonts w:hint="eastAsia"/>
-        </w:rPr>
-        <w:t>で</w:t>
-      </w:r>
-      <w:r>
-        <w:t>実体は同じ）。</w:t>
-      </w:r>
-    </w:p>
-    <w:p>
-      <w:pPr>
-        <w:widowControl/>
-        <w:ind w:firstLineChars="200" w:firstLine="420"/>
-        <w:jc w:val="left"/>
-      </w:pPr>
-    </w:p>
-    <w:p>
-      <w:pPr>
-        <w:widowControl/>
-        <w:ind w:firstLineChars="642" w:firstLine="1348"/>
-        <w:jc w:val="left"/>
-      </w:pPr>
-      <w:r>
-        <w:t>② 自分で zlib.dll を用意する方法</w:t>
-      </w:r>
-    </w:p>
-    <w:p>
-      <w:pPr>
-        <w:widowControl/>
-        <w:ind w:left="1140"/>
-        <w:jc w:val="left"/>
-      </w:pPr>
-    </w:p>
-    <w:p>
-      <w:pPr>
-        <w:widowControl/>
-        <w:ind w:left="1140" w:firstLine="540"/>
-        <w:jc w:val="left"/>
-      </w:pPr>
-      <w:hyperlink r:id="rId27" w:tgtFrame="_new" w:history="1">
-        <w:r>
-          <w:t>zlib の公式ページ</w:t>
-        </w:r>
-      </w:hyperlink>
-      <w:r>
-        <w:t xml:space="preserve"> ではDLL配布はしてい</w:t>
-      </w:r>
-      <w:r>
-        <w:rPr>
-          <w:rFonts w:hint="eastAsia"/>
-        </w:rPr>
-        <w:t>ない</w:t>
-      </w:r>
-      <w:r>
-        <w:t>が、</w:t>
-      </w:r>
-      <w:r>
-        <w:rPr>
-          <w:rFonts w:hint="eastAsia"/>
-        </w:rPr>
-        <w:t>下記のいずれかで取得できる。</w:t>
-      </w:r>
-    </w:p>
-    <w:p>
-      <w:pPr>
-        <w:widowControl/>
-        <w:ind w:left="1680" w:firstLineChars="100" w:firstLine="210"/>
-        <w:jc w:val="left"/>
-        <w:rPr>
-          <w:rFonts w:ascii="Segoe UI Emoji" w:hAnsi="Segoe UI Emoji" w:cs="Segoe UI Emoji"/>
-        </w:rPr>
-      </w:pPr>
-    </w:p>
-    <w:p>
-      <w:pPr>
-        <w:widowControl/>
-        <w:ind w:left="1680" w:firstLineChars="100" w:firstLine="210"/>
-        <w:jc w:val="left"/>
-      </w:pPr>
-      <w:r>
-        <w:rPr>
-          <w:rFonts w:ascii="Segoe UI Emoji" w:hAnsi="Segoe UI Emoji" w:cs="Segoe UI Emoji" w:hint="eastAsia"/>
-        </w:rPr>
-        <w:t>(1)</w:t>
-      </w:r>
-      <w:r>
-        <w:rPr>
-          <w:rFonts w:hint="eastAsia"/>
-        </w:rPr>
-        <w:t>下記</w:t>
-      </w:r>
-      <w:r>
-        <w:t xml:space="preserve"> GitHub リポジトリで Windows 用のビルド済み </w:t>
-      </w:r>
-      <w:proofErr w:type="spellStart"/>
-      <w:r>
-        <w:t>zlib</w:t>
-      </w:r>
-      <w:proofErr w:type="spellEnd"/>
-      <w:r>
-        <w:t xml:space="preserve"> DLL を取得可能。</w:t>
-      </w:r>
-    </w:p>
-    <w:p>
-      <w:pPr>
-        <w:widowControl/>
-        <w:ind w:left="2520"/>
-        <w:jc w:val="left"/>
-      </w:pPr>
-      <w:r>
-        <w:t xml:space="preserve">GitHub - </w:t>
-      </w:r>
-      <w:proofErr w:type="spellStart"/>
-      <w:r>
-        <w:t>madler</w:t>
-      </w:r>
-      <w:proofErr w:type="spellEnd"/>
-      <w:r>
-        <w:t>/</w:t>
-      </w:r>
-      <w:proofErr w:type="spellStart"/>
-      <w:r>
-        <w:t>zlib</w:t>
-      </w:r>
-      <w:proofErr w:type="spellEnd"/>
-      <w:r>
-        <w:t>:</w:t>
-      </w:r>
-      <w:r>
-        <w:br/>
       </w:r>
       <w:hyperlink r:id="rId28" w:history="1">
         <w:r>
           <w:rPr>
             <w:rStyle w:val="af1"/>
           </w:rPr>
-          <w:t>https://github.com/madler/zlib</w:t>
+          <w:t>https://github.com/ShiftMediaProject/zlib/releases/tag/v1.2.11</w:t>
         </w:r>
       </w:hyperlink>
+    </w:p>
+    <w:p>
+      <w:pPr>
+        <w:widowControl/>
+        <w:ind w:firstLineChars="600" w:firstLine="1260"/>
+        <w:jc w:val="left"/>
+        <w:rPr>
+          <w:rFonts w:hint="eastAsia"/>
+        </w:rPr>
+      </w:pPr>
+      <w:r>
+        <w:rPr>
+          <w:rFonts w:hint="eastAsia"/>
+        </w:rPr>
+        <w:t>現在で</w:t>
+      </w:r>
+      <w:r>
+        <w:rPr>
+          <w:rFonts w:hint="eastAsia"/>
+        </w:rPr>
+        <w:t>最新はv1.3.1</w:t>
+      </w:r>
+      <w:r>
+        <w:rPr>
+          <w:rFonts w:hint="eastAsia"/>
+        </w:rPr>
+        <w:t>だが、</w:t>
+      </w:r>
+      <w:proofErr w:type="spellStart"/>
+      <w:r>
+        <w:rPr>
+          <w:rFonts w:hint="eastAsia"/>
+        </w:rPr>
+        <w:t>WinMerge</w:t>
+      </w:r>
+      <w:proofErr w:type="spellEnd"/>
+      <w:r>
+        <w:rPr>
+          <w:rFonts w:hint="eastAsia"/>
+        </w:rPr>
+        <w:t>に</w:t>
+      </w:r>
+      <w:r>
+        <w:rPr>
+          <w:rFonts w:hint="eastAsia"/>
+        </w:rPr>
+        <w:t>最も多く</w:t>
+      </w:r>
+      <w:r>
+        <w:rPr>
+          <w:rFonts w:hint="eastAsia"/>
+        </w:rPr>
+        <w:t>適用されている</w:t>
+      </w:r>
+      <w:r>
+        <w:rPr>
+          <w:rFonts w:hint="eastAsia"/>
+        </w:rPr>
+        <w:t>v1.2.11を選んでいる。</w:t>
+      </w:r>
+    </w:p>
+    <w:p>
+      <w:pPr>
+        <w:widowControl/>
+        <w:jc w:val="left"/>
+      </w:pPr>
+    </w:p>
+    <w:p>
+      <w:pPr>
+        <w:widowControl/>
+        <w:ind w:firstLineChars="100" w:firstLine="210"/>
+        <w:jc w:val="left"/>
+      </w:pPr>
+      <w:r>
+        <w:rPr>
+          <w:rFonts w:hint="eastAsia"/>
+        </w:rPr>
+        <w:t>３．</w:t>
+      </w:r>
+      <w:r>
+        <w:t>WinMerge</w:t>
+      </w:r>
+      <w:r>
+        <w:rPr>
+          <w:rFonts w:hint="eastAsia"/>
+        </w:rPr>
+        <w:t>U.exeをクリックして</w:t>
+      </w:r>
+      <w:r>
+        <w:t>起動し、</w:t>
+      </w:r>
+      <w:r>
+        <w:rPr>
+          <w:rFonts w:hint="eastAsia"/>
+        </w:rPr>
+        <w:t>下記</w:t>
+      </w:r>
+      <w:r>
+        <w:rPr>
+          <w:rFonts w:hint="eastAsia"/>
+        </w:rPr>
+        <w:t>設定</w:t>
+      </w:r>
+      <w:r>
+        <w:rPr>
+          <w:rFonts w:hint="eastAsia"/>
+        </w:rPr>
+        <w:t>を行う</w:t>
+      </w:r>
+    </w:p>
+    <w:p>
+      <w:pPr>
+        <w:widowControl/>
+        <w:ind w:firstLine="840"/>
+        <w:jc w:val="left"/>
+      </w:pPr>
+      <w:r>
+        <w:rPr>
+          <w:rFonts w:hint="eastAsia"/>
+        </w:rPr>
+        <w:t>(1)</w:t>
+      </w:r>
+      <w:r>
+        <w:t>メニュー「プラグイン」→「自動展開」にチェックを入れ</w:t>
+      </w:r>
+      <w:r>
+        <w:rPr>
+          <w:rFonts w:hint="eastAsia"/>
+        </w:rPr>
+        <w:t>る。</w:t>
+      </w:r>
+    </w:p>
+    <w:p>
+      <w:pPr>
+        <w:widowControl/>
+        <w:jc w:val="left"/>
+      </w:pPr>
       <w:r>
         <w:tab/>
       </w:r>
       <w:r>
-        <w:t>→ Releases に Windows 用 DLL あり</w:t>
+        <w:rPr>
+          <w:rFonts w:hint="eastAsia"/>
+        </w:rPr>
+        <w:t>(2)メニュー</w:t>
+      </w:r>
+      <w:r>
+        <w:t>「プラグイン」→「プラグインの設定」を開き、</w:t>
       </w:r>
     </w:p>
     <w:p>
       <w:pPr>
         <w:widowControl/>
-        <w:ind w:firstLineChars="200" w:firstLine="420"/>
+        <w:ind w:firstLineChars="550" w:firstLine="1155"/>
         <w:jc w:val="left"/>
-        <w:rPr>
-          <w:rFonts w:ascii="Segoe UI Emoji" w:hAnsi="Segoe UI Emoji" w:cs="Segoe UI Emoji"/>
-        </w:rPr>
-      </w:pPr>
+      </w:pPr>
+      <w:r>
+        <w:t>amb_xdocdiffPlugin.dll にチェックが入っていることを確認</w:t>
+      </w:r>
+      <w:r>
+        <w:rPr>
+          <w:rFonts w:hint="eastAsia"/>
+        </w:rPr>
+        <w:t>する。</w:t>
+      </w:r>
     </w:p>
     <w:p>
       <w:pPr>
         <w:widowControl/>
-        <w:ind w:left="752" w:firstLineChars="541" w:firstLine="1136"/>
         <w:jc w:val="left"/>
       </w:pPr>
-      <w:r>
-        <w:rPr>
-          <w:rFonts w:ascii="Segoe UI Emoji" w:hAnsi="Segoe UI Emoji" w:cs="Segoe UI Emoji" w:hint="eastAsia"/>
+    </w:p>
+    <w:p>
+      <w:pPr>
+        <w:widowControl/>
+        <w:ind w:left="420" w:hangingChars="200" w:hanging="420"/>
+        <w:jc w:val="left"/>
+      </w:pPr>
+      <w:r>
+        <w:rPr>
+          <w:rFonts w:hint="eastAsia"/>
+        </w:rPr>
+        <w:t xml:space="preserve">  4．</w:t>
+      </w:r>
+      <w:proofErr w:type="spellStart"/>
+      <w:r>
+        <w:t>WinMerg</w:t>
+      </w:r>
+      <w:proofErr w:type="spellEnd"/>
+      <w:r>
+        <w:rPr>
+          <w:rFonts w:hint="eastAsia"/>
+        </w:rPr>
+        <w:t>でのExcelファイル差分比較を下記のように行って確認する。</w:t>
+      </w:r>
+    </w:p>
+    <w:p>
+      <w:pPr>
+        <w:widowControl/>
+        <w:ind w:left="420" w:hangingChars="200" w:hanging="420"/>
+        <w:jc w:val="left"/>
+      </w:pPr>
+      <w:r>
+        <w:tab/>
+      </w:r>
+      <w:r>
+        <w:rPr>
+          <w:rFonts w:hint="eastAsia"/>
+        </w:rPr>
+        <w:t xml:space="preserve">　　(1)</w:t>
+      </w:r>
+      <w:r>
+        <w:rPr>
+          <w:rFonts w:hint="eastAsia"/>
+        </w:rPr>
+        <w:t>適当なExcelファイル（***.xlsx）と</w:t>
+      </w:r>
+      <w:r>
+        <w:rPr>
+          <w:rFonts w:hint="eastAsia"/>
+        </w:rPr>
+        <w:t>その</w:t>
+      </w:r>
+      <w:r>
+        <w:rPr>
+          <w:rFonts w:hint="eastAsia"/>
+        </w:rPr>
+        <w:t>コピー</w:t>
+      </w:r>
+      <w:r>
+        <w:rPr>
+          <w:rFonts w:hint="eastAsia"/>
+        </w:rPr>
+        <w:t>（***</w:t>
+      </w:r>
+      <w:r>
+        <w:rPr>
+          <w:rFonts w:hint="eastAsia"/>
+        </w:rPr>
+        <w:t>－コピー</w:t>
+      </w:r>
+      <w:r>
+        <w:rPr>
+          <w:rFonts w:hint="eastAsia"/>
+        </w:rPr>
+        <w:t>.xlsx）</w:t>
+      </w:r>
+      <w:r>
+        <w:rPr>
+          <w:rFonts w:hint="eastAsia"/>
+        </w:rPr>
+        <w:t>を用意し、</w:t>
+      </w:r>
+    </w:p>
+    <w:p>
+      <w:pPr>
+        <w:widowControl/>
+        <w:ind w:leftChars="200" w:left="420" w:firstLineChars="300" w:firstLine="630"/>
+        <w:jc w:val="left"/>
+      </w:pPr>
+      <w:r>
+        <w:rPr>
+          <w:rFonts w:hint="eastAsia"/>
+        </w:rPr>
+        <w:t>一方に変更を加える。</w:t>
+      </w:r>
+    </w:p>
+    <w:p>
+      <w:pPr>
+        <w:widowControl/>
+        <w:ind w:firstLine="840"/>
+        <w:jc w:val="left"/>
+      </w:pPr>
+      <w:r>
+        <w:rPr>
+          <w:rFonts w:hint="eastAsia"/>
         </w:rPr>
         <w:t>(2)</w:t>
       </w:r>
       <w:r>
         <w:rPr>
-          <w:rFonts w:ascii="Segoe UI Emoji" w:hAnsi="Segoe UI Emoji" w:cs="Segoe UI Emoji" w:hint="eastAsia"/>
-        </w:rPr>
-        <w:t>下記</w:t>
-      </w:r>
-      <w:r>
-        <w:t>配布サイト（安定版）</w:t>
+          <w:rFonts w:hint="eastAsia"/>
+        </w:rPr>
+        <w:t>メニュー「ファイル」→「開く</w:t>
+      </w:r>
+      <w:r>
+        <w:t>」</w:t>
+      </w:r>
+      <w:r>
+        <w:rPr>
+          <w:rFonts w:hint="eastAsia"/>
+        </w:rPr>
+        <w:t>から</w:t>
+      </w:r>
+      <w:r>
+        <w:rPr>
+          <w:rFonts w:hint="eastAsia"/>
+        </w:rPr>
+        <w:t>上記(1)の２つの</w:t>
+      </w:r>
+      <w:r>
+        <w:rPr>
+          <w:rFonts w:hint="eastAsia"/>
+        </w:rPr>
+        <w:t>Excelファイルを選択</w:t>
+      </w:r>
+      <w:r>
+        <w:rPr>
+          <w:rFonts w:hint="eastAsia"/>
+        </w:rPr>
+        <w:t>設定する。</w:t>
       </w:r>
     </w:p>
     <w:p>
       <w:pPr>
         <w:widowControl/>
-        <w:ind w:leftChars="599" w:left="1258" w:firstLineChars="600" w:firstLine="1260"/>
+        <w:ind w:firstLine="840"/>
         <w:jc w:val="left"/>
       </w:pPr>
-      <w:hyperlink r:id="rId29" w:history="1">
-        <w:r>
-          <w:rPr>
-            <w:rStyle w:val="af1"/>
-          </w:rPr>
-          <w:t>https://www.winimage.com/zLibDll/</w:t>
-        </w:r>
-      </w:hyperlink>
+      <w:r>
+        <w:rPr>
+          <w:rFonts w:hint="eastAsia"/>
+        </w:rPr>
+        <w:t>(3)パネル</w:t>
+      </w:r>
+      <w:r>
+        <w:rPr>
+          <w:rFonts w:hint="eastAsia"/>
+        </w:rPr>
+        <w:t>右下の[比較]をクリック</w:t>
+      </w:r>
+      <w:r>
+        <w:rPr>
+          <w:rFonts w:hint="eastAsia"/>
+        </w:rPr>
+        <w:t>し、</w:t>
+      </w:r>
+      <w:r>
+        <w:rPr>
+          <w:rFonts w:hint="eastAsia"/>
+        </w:rPr>
+        <w:t>図A3.1の例のような差分比較が表示されればOK。</w:t>
+      </w:r>
     </w:p>
     <w:p>
       <w:pPr>
         <w:widowControl/>
-        <w:ind w:leftChars="900" w:left="1890" w:firstLine="630"/>
+        <w:spacing w:line="240" w:lineRule="exact"/>
         <w:jc w:val="left"/>
-      </w:pPr>
-      <w:r>
-        <w:t>→ 「zlib1.dll」 をダウンロードし、zlib.dll にリネームして使</w:t>
-      </w:r>
-      <w:r>
-        <w:rPr>
-          <w:rFonts w:hint="eastAsia"/>
-        </w:rPr>
-        <w:t>用</w:t>
-      </w:r>
-      <w:r>
-        <w:t>可。</w:t>
-      </w:r>
+        <w:rPr>
+          <w:rFonts w:hint="eastAsia"/>
+        </w:rPr>
+      </w:pPr>
     </w:p>
     <w:p>
       <w:pPr>
         <w:widowControl/>
-        <w:ind w:firstLineChars="200" w:firstLine="420"/>
+        <w:jc w:val="center"/>
+      </w:pPr>
+      <w:r>
+        <w:drawing>
+          <wp:inline distT="0" distB="0" distL="0" distR="0" wp14:anchorId="1ABEE4D3" wp14:editId="39AF5216">
+            <wp:extent cx="3187287" cy="2270611"/>
+            <wp:effectExtent l="19050" t="19050" r="13335" b="15875"/>
+            <wp:docPr id="1590771467" name="図 11"/>
+            <wp:cNvGraphicFramePr>
+              <a:graphicFrameLocks xmlns:a="http://schemas.openxmlformats.org/drawingml/2006/main" noChangeAspect="1"/>
+            </wp:cNvGraphicFramePr>
+            <a:graphic xmlns:a="http://schemas.openxmlformats.org/drawingml/2006/main">
+              <a:graphicData uri="http://schemas.openxmlformats.org/drawingml/2006/picture">
+                <pic:pic xmlns:pic="http://schemas.openxmlformats.org/drawingml/2006/picture">
+                  <pic:nvPicPr>
+                    <pic:cNvPr id="0" name="Picture 2"/>
+                    <pic:cNvPicPr>
+                      <a:picLocks noChangeAspect="1" noChangeArrowheads="1"/>
+                    </pic:cNvPicPr>
+                  </pic:nvPicPr>
+                  <pic:blipFill>
+                    <a:blip r:embed="rId29">
+                      <a:extLst>
+                        <a:ext uri="{28A0092B-C50C-407E-A947-70E740481C1C}">
+                          <a14:useLocalDpi xmlns:a14="http://schemas.microsoft.com/office/drawing/2010/main" val="0"/>
+                        </a:ext>
+                      </a:extLst>
+                    </a:blip>
+                    <a:srcRect/>
+                    <a:stretch>
+                      <a:fillRect/>
+                    </a:stretch>
+                  </pic:blipFill>
+                  <pic:spPr bwMode="auto">
+                    <a:xfrm>
+                      <a:off x="0" y="0"/>
+                      <a:ext cx="3187287" cy="2270611"/>
+                    </a:xfrm>
+                    <a:prstGeom prst="rect">
+                      <a:avLst/>
+                    </a:prstGeom>
+                    <a:noFill/>
+                    <a:ln>
+                      <a:solidFill>
+                        <a:schemeClr val="tx1"/>
+                      </a:solidFill>
+                    </a:ln>
+                  </pic:spPr>
+                </pic:pic>
+              </a:graphicData>
+            </a:graphic>
+          </wp:inline>
+        </w:drawing>
+      </w:r>
+    </w:p>
+    <w:p>
+      <w:pPr>
+        <w:widowControl/>
+        <w:jc w:val="center"/>
+        <w:rPr>
+          <w:rFonts w:hint="eastAsia"/>
+        </w:rPr>
+      </w:pPr>
+      <w:r>
+        <w:rPr>
+          <w:rFonts w:hint="eastAsia"/>
+        </w:rPr>
+        <w:t>図A3.1</w:t>
+      </w:r>
+      <w:r>
+        <w:rPr>
+          <w:rFonts w:hint="eastAsia"/>
+        </w:rPr>
+        <w:t xml:space="preserve">　</w:t>
+      </w:r>
+      <w:proofErr w:type="spellStart"/>
+      <w:r>
+        <w:rPr>
+          <w:rFonts w:hint="eastAsia"/>
+        </w:rPr>
+        <w:t>WinMerge</w:t>
+      </w:r>
+      <w:proofErr w:type="spellEnd"/>
+      <w:r>
+        <w:rPr>
+          <w:rFonts w:hint="eastAsia"/>
+        </w:rPr>
+        <w:t>によるExcel差分比較の実行例</w:t>
+      </w:r>
+    </w:p>
+    <w:p>
+      <w:pPr>
+        <w:widowControl/>
         <w:jc w:val="left"/>
-        <w:rPr>
-          <w:rFonts w:hint="eastAsia"/>
-        </w:rPr>
-      </w:pPr>
+      </w:pPr>
+      <w:r>
+        <w:rPr>
+          <w:rFonts w:hint="eastAsia"/>
+        </w:rPr>
+        <w:lastRenderedPageBreak/>
+        <w:t xml:space="preserve">A3.3　</w:t>
+      </w:r>
+      <w:proofErr w:type="spellStart"/>
+      <w:r>
+        <w:rPr>
+          <w:rFonts w:hint="eastAsia"/>
+        </w:rPr>
+        <w:t>TortoiseGit</w:t>
+      </w:r>
+      <w:proofErr w:type="spellEnd"/>
+      <w:r>
+        <w:rPr>
+          <w:rFonts w:hint="eastAsia"/>
+        </w:rPr>
+        <w:t>に</w:t>
+      </w:r>
+      <w:proofErr w:type="spellStart"/>
+      <w:r>
+        <w:t>WinMerge</w:t>
+      </w:r>
+      <w:proofErr w:type="spellEnd"/>
+      <w:r>
+        <w:rPr>
+          <w:rFonts w:hint="eastAsia"/>
+        </w:rPr>
+        <w:t>（＋</w:t>
+      </w:r>
+      <w:proofErr w:type="spellStart"/>
+      <w:r>
+        <w:rPr>
+          <w:rFonts w:hint="eastAsia"/>
+        </w:rPr>
+        <w:t>xdocdiff</w:t>
+      </w:r>
+      <w:proofErr w:type="spellEnd"/>
+      <w:r>
+        <w:rPr>
+          <w:rFonts w:hint="eastAsia"/>
+        </w:rPr>
+        <w:t xml:space="preserve"> Plugin）を登録する。</w:t>
+      </w:r>
     </w:p>
     <w:p>
       <w:pPr>
         <w:widowControl/>
-        <w:ind w:firstLineChars="200" w:firstLine="420"/>
         <w:jc w:val="left"/>
         <w:rPr>
           <w:rFonts w:hint="eastAsia"/>
         </w:rPr>
       </w:pPr>
+    </w:p>
+    <w:p>
+      <w:pPr>
+        <w:pStyle w:val="a9"/>
+        <w:widowControl/>
+        <w:numPr>
+          <w:ilvl w:val="0"/>
+          <w:numId w:val="52"/>
+        </w:numPr>
+        <w:jc w:val="left"/>
+      </w:pPr>
+      <w:r>
+        <w:rPr>
+          <w:rFonts w:hint="eastAsia"/>
+        </w:rPr>
+        <w:t>エクスプローラのローカルリポジトリフォルダ（例：</w:t>
+      </w:r>
+      <w:proofErr w:type="spellStart"/>
+      <w:r>
+        <w:rPr>
+          <w:rFonts w:hint="eastAsia"/>
+        </w:rPr>
+        <w:t>LocalLifeplanRepo</w:t>
+      </w:r>
+      <w:proofErr w:type="spellEnd"/>
+      <w:r>
+        <w:rPr>
+          <w:rFonts w:hint="eastAsia"/>
+        </w:rPr>
+        <w:t>）に対して、</w:t>
+      </w:r>
+    </w:p>
+    <w:p>
+      <w:pPr>
+        <w:pStyle w:val="a9"/>
+        <w:widowControl/>
+        <w:ind w:left="630"/>
+        <w:jc w:val="left"/>
+        <w:rPr>
+          <w:rFonts w:hint="eastAsia"/>
+        </w:rPr>
+      </w:pPr>
+      <w:r>
+        <w:rPr>
+          <w:rFonts w:hint="eastAsia"/>
+        </w:rPr>
+        <w:t>右クリックメニュー「</w:t>
+      </w:r>
+      <w:proofErr w:type="spellStart"/>
+      <w:r>
+        <w:rPr>
+          <w:rFonts w:hint="eastAsia"/>
+        </w:rPr>
+        <w:t>TortoiseGit</w:t>
+      </w:r>
+      <w:proofErr w:type="spellEnd"/>
+      <w:r>
+        <w:rPr>
+          <w:rFonts w:hint="eastAsia"/>
+        </w:rPr>
+        <w:t>」→「設定」にてパネルを開き、下記設定を行う。</w:t>
+      </w:r>
+    </w:p>
+    <w:p>
+      <w:pPr>
+        <w:pStyle w:val="a9"/>
+        <w:widowControl/>
+        <w:numPr>
+          <w:ilvl w:val="0"/>
+          <w:numId w:val="53"/>
+        </w:numPr>
+        <w:jc w:val="left"/>
+      </w:pPr>
+      <w:r>
+        <w:rPr>
+          <w:rFonts w:hint="eastAsia"/>
+        </w:rPr>
+        <w:t>左側ペインの“差分</w:t>
+      </w:r>
+      <w:r>
+        <w:rPr>
+          <w:rFonts w:hint="eastAsia"/>
+        </w:rPr>
+        <w:t>ビューア”をクリック選択し、右側ペインの“異なるリビジョンのファイルの比較に使用するプログラムの設定”を「外部」にチェックする。</w:t>
+      </w:r>
+    </w:p>
+    <w:p>
+      <w:pPr>
+        <w:pStyle w:val="a9"/>
+        <w:widowControl/>
+        <w:ind w:left="846"/>
+        <w:jc w:val="left"/>
+      </w:pPr>
+      <w:r>
+        <w:rPr>
+          <w:rFonts w:hint="eastAsia"/>
+        </w:rPr>
+        <w:t>(2)さらにその下</w:t>
+      </w:r>
+      <w:r>
+        <w:rPr>
+          <w:rFonts w:hint="eastAsia"/>
+        </w:rPr>
+        <w:t>の欄</w:t>
+      </w:r>
+      <w:r>
+        <w:rPr>
+          <w:rFonts w:hint="eastAsia"/>
+        </w:rPr>
+        <w:t>に下記を記述し、WinMergeU.exeのパスと引数を設定する。</w:t>
+      </w:r>
+    </w:p>
+    <w:p>
+      <w:pPr>
+        <w:widowControl/>
+        <w:ind w:firstLineChars="800" w:firstLine="1441"/>
+        <w:jc w:val="left"/>
+        <w:rPr>
+          <w:rFonts w:hint="eastAsia"/>
+          <w:b/>
+          <w:bCs/>
+          <w:color w:val="0000FF"/>
+          <w:sz w:val="18"/>
+          <w:szCs w:val="20"/>
+        </w:rPr>
+      </w:pPr>
+      <w:r>
+        <w:rPr>
+          <w:b/>
+          <w:bCs/>
+          <w:color w:val="0000FF"/>
+          <w:sz w:val="18"/>
+          <w:szCs w:val="20"/>
+        </w:rPr>
+        <w:t>"C:\Program Files\</w:t>
+      </w:r>
+      <w:proofErr w:type="spellStart"/>
+      <w:r>
+        <w:rPr>
+          <w:b/>
+          <w:bCs/>
+          <w:color w:val="0000FF"/>
+          <w:sz w:val="18"/>
+          <w:szCs w:val="20"/>
+        </w:rPr>
+        <w:t>WinMerge</w:t>
+      </w:r>
+      <w:proofErr w:type="spellEnd"/>
+      <w:r>
+        <w:rPr>
+          <w:b/>
+          <w:bCs/>
+          <w:color w:val="0000FF"/>
+          <w:sz w:val="18"/>
+          <w:szCs w:val="20"/>
+        </w:rPr>
+        <w:t>\WinMergeU.exe" /e /x /s /</w:t>
+      </w:r>
+      <w:proofErr w:type="spellStart"/>
+      <w:r>
+        <w:rPr>
+          <w:b/>
+          <w:bCs/>
+          <w:color w:val="0000FF"/>
+          <w:sz w:val="18"/>
+          <w:szCs w:val="20"/>
+        </w:rPr>
+        <w:t>ub</w:t>
+      </w:r>
+      <w:proofErr w:type="spellEnd"/>
+      <w:r>
+        <w:rPr>
+          <w:b/>
+          <w:bCs/>
+          <w:color w:val="0000FF"/>
+          <w:sz w:val="18"/>
+          <w:szCs w:val="20"/>
+        </w:rPr>
+        <w:t xml:space="preserve"> /dl %</w:t>
+      </w:r>
+      <w:proofErr w:type="spellStart"/>
+      <w:r>
+        <w:rPr>
+          <w:b/>
+          <w:bCs/>
+          <w:color w:val="0000FF"/>
+          <w:sz w:val="18"/>
+          <w:szCs w:val="20"/>
+        </w:rPr>
+        <w:t>bname</w:t>
+      </w:r>
+      <w:proofErr w:type="spellEnd"/>
+      <w:r>
+        <w:rPr>
+          <w:b/>
+          <w:bCs/>
+          <w:color w:val="0000FF"/>
+          <w:sz w:val="18"/>
+          <w:szCs w:val="20"/>
+        </w:rPr>
+        <w:t xml:space="preserve"> /dr %</w:t>
+      </w:r>
+      <w:proofErr w:type="spellStart"/>
+      <w:r>
+        <w:rPr>
+          <w:b/>
+          <w:bCs/>
+          <w:color w:val="0000FF"/>
+          <w:sz w:val="18"/>
+          <w:szCs w:val="20"/>
+        </w:rPr>
+        <w:t>yname</w:t>
+      </w:r>
+      <w:proofErr w:type="spellEnd"/>
+      <w:r>
+        <w:rPr>
+          <w:b/>
+          <w:bCs/>
+          <w:color w:val="0000FF"/>
+          <w:sz w:val="18"/>
+          <w:szCs w:val="20"/>
+        </w:rPr>
+        <w:t xml:space="preserve"> %base %mine</w:t>
+      </w:r>
+    </w:p>
+    <w:p>
+      <w:pPr>
+        <w:widowControl/>
+        <w:jc w:val="left"/>
+      </w:pPr>
+    </w:p>
+    <w:p>
+      <w:pPr>
+        <w:pStyle w:val="a9"/>
+        <w:widowControl/>
+        <w:numPr>
+          <w:ilvl w:val="0"/>
+          <w:numId w:val="52"/>
+        </w:numPr>
+        <w:jc w:val="left"/>
+      </w:pPr>
+      <w:r>
+        <w:rPr>
+          <w:rFonts w:hint="eastAsia"/>
+        </w:rPr>
+        <w:t>ローカルリポジトリフォルダ</w:t>
+      </w:r>
+      <w:r>
+        <w:rPr>
+          <w:rFonts w:hint="eastAsia"/>
+        </w:rPr>
+        <w:t>内の適当なExcelファイル</w:t>
+      </w:r>
+      <w:r>
+        <w:rPr>
+          <w:rFonts w:hint="eastAsia"/>
+        </w:rPr>
+        <w:t>（***.xlsx）</w:t>
+      </w:r>
+      <w:r>
+        <w:rPr>
+          <w:rFonts w:hint="eastAsia"/>
+        </w:rPr>
+        <w:t>を適当に変更して保存し、</w:t>
+      </w:r>
+    </w:p>
+    <w:p>
+      <w:pPr>
+        <w:pStyle w:val="a9"/>
+        <w:widowControl/>
+        <w:ind w:left="630"/>
+        <w:jc w:val="left"/>
+      </w:pPr>
+      <w:r>
+        <w:rPr>
+          <w:rFonts w:hint="eastAsia"/>
+        </w:rPr>
+        <w:t>ローカルリポジトリフォルダの右クリックメニュー「</w:t>
+      </w:r>
+      <w:proofErr w:type="spellStart"/>
+      <w:r>
+        <w:rPr>
+          <w:rFonts w:hint="eastAsia"/>
+        </w:rPr>
+        <w:t>TortoiseGit</w:t>
+      </w:r>
+      <w:proofErr w:type="spellEnd"/>
+      <w:r>
+        <w:rPr>
+          <w:rFonts w:hint="eastAsia"/>
+        </w:rPr>
+        <w:t>」→</w:t>
+      </w:r>
+      <w:r>
+        <w:rPr>
+          <w:rFonts w:hint="eastAsia"/>
+        </w:rPr>
+        <w:t>「ログを表示」にて</w:t>
+      </w:r>
+    </w:p>
+    <w:p>
+      <w:pPr>
+        <w:pStyle w:val="a9"/>
+        <w:widowControl/>
+        <w:ind w:left="630"/>
+        <w:jc w:val="left"/>
+      </w:pPr>
+      <w:r>
+        <w:rPr>
+          <w:rFonts w:hint="eastAsia"/>
+        </w:rPr>
+        <w:t>図A3.2の</w:t>
+      </w:r>
+      <w:r>
+        <w:rPr>
+          <w:rFonts w:hint="eastAsia"/>
+        </w:rPr>
+        <w:t>ログ表示</w:t>
+      </w:r>
+      <w:r>
+        <w:rPr>
+          <w:rFonts w:hint="eastAsia"/>
+        </w:rPr>
+        <w:t>パネルを開</w:t>
+      </w:r>
+      <w:r>
+        <w:rPr>
+          <w:rFonts w:hint="eastAsia"/>
+        </w:rPr>
+        <w:t>く</w:t>
+      </w:r>
+      <w:r>
+        <w:rPr>
+          <w:rFonts w:hint="eastAsia"/>
+        </w:rPr>
+        <w:t>。</w:t>
+      </w:r>
+    </w:p>
+    <w:p>
+      <w:pPr>
+        <w:pStyle w:val="a9"/>
+        <w:widowControl/>
+        <w:ind w:left="630"/>
+        <w:jc w:val="center"/>
+      </w:pPr>
+      <w:r>
+        <w:rPr>
+          <w:noProof/>
+        </w:rPr>
+        <mc:AlternateContent>
+          <mc:Choice Requires="wps">
+            <w:drawing>
+              <wp:anchor distT="0" distB="0" distL="114300" distR="114300" simplePos="0" relativeHeight="251676672" behindDoc="0" locked="0" layoutInCell="1" allowOverlap="1" wp14:anchorId="73C0BBB8" wp14:editId="04FC788D">
+                <wp:simplePos x="0" y="0"/>
+                <wp:positionH relativeFrom="column">
+                  <wp:posOffset>3644661</wp:posOffset>
+                </wp:positionH>
+                <wp:positionV relativeFrom="paragraph">
+                  <wp:posOffset>528048</wp:posOffset>
+                </wp:positionV>
+                <wp:extent cx="1050966" cy="112815"/>
+                <wp:effectExtent l="0" t="0" r="15875" b="20955"/>
+                <wp:wrapNone/>
+                <wp:docPr id="1032523828" name="楕円 13"/>
+                <wp:cNvGraphicFramePr/>
+                <a:graphic xmlns:a="http://schemas.openxmlformats.org/drawingml/2006/main">
+                  <a:graphicData uri="http://schemas.microsoft.com/office/word/2010/wordprocessingShape">
+                    <wps:wsp>
+                      <wps:cNvSpPr/>
+                      <wps:spPr>
+                        <a:xfrm>
+                          <a:off x="0" y="0"/>
+                          <a:ext cx="1050966" cy="112815"/>
+                        </a:xfrm>
+                        <a:prstGeom prst="ellipse">
+                          <a:avLst/>
+                        </a:prstGeom>
+                        <a:solidFill>
+                          <a:srgbClr val="FF0000">
+                            <a:alpha val="20000"/>
+                          </a:srgbClr>
+                        </a:solidFill>
+                        <a:ln>
+                          <a:solidFill>
+                            <a:srgbClr val="FF0000"/>
+                          </a:solidFill>
+                        </a:ln>
+                      </wps:spPr>
+                      <wps:style>
+                        <a:lnRef idx="2">
+                          <a:schemeClr val="accent1">
+                            <a:shade val="15000"/>
+                          </a:schemeClr>
+                        </a:lnRef>
+                        <a:fillRef idx="1">
+                          <a:schemeClr val="accent1"/>
+                        </a:fillRef>
+                        <a:effectRef idx="0">
+                          <a:schemeClr val="accent1"/>
+                        </a:effectRef>
+                        <a:fontRef idx="minor">
+                          <a:schemeClr val="lt1"/>
+                        </a:fontRef>
+                      </wps:style>
+                      <wps:bodyPr rot="0" spcFirstLastPara="0" vertOverflow="overflow" horzOverflow="overflow" vert="horz" wrap="square" lIns="91440" tIns="45720" rIns="91440" bIns="45720" numCol="1" spcCol="0" rtlCol="0" fromWordArt="0" anchor="ctr" anchorCtr="0" forceAA="0" compatLnSpc="1">
+                        <a:prstTxWarp prst="textNoShape">
+                          <a:avLst/>
+                        </a:prstTxWarp>
+                        <a:noAutofit/>
+                      </wps:bodyPr>
+                    </wps:wsp>
+                  </a:graphicData>
+                </a:graphic>
+              </wp:anchor>
+            </w:drawing>
+          </mc:Choice>
+          <mc:Fallback>
+            <w:pict>
+              <v:oval w14:anchorId="366F92D5" id="楕円 13" o:spid="_x0000_s1026" style="position:absolute;margin-left:287pt;margin-top:41.6pt;width:82.75pt;height:8.9pt;z-index:251676672;visibility:visible;mso-wrap-style:square;mso-wrap-distance-left:9pt;mso-wrap-distance-top:0;mso-wrap-distance-right:9pt;mso-wrap-distance-bottom:0;mso-position-horizontal:absolute;mso-position-horizontal-relative:text;mso-position-vertical:absolute;mso-position-vertical-relative:text;v-text-anchor:middle" o:gfxdata="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" fillcolor="red" strokecolor="red" strokeweight="1pt">
+                <v:fill opacity="13107f"/>
+                <v:stroke joinstyle="miter"/>
+              </v:oval>
+            </w:pict>
+          </mc:Fallback>
+        </mc:AlternateContent>
+      </w:r>
+      <w:r>
+        <w:drawing>
+          <wp:inline distT="0" distB="0" distL="0" distR="0" wp14:anchorId="7AB2E991" wp14:editId="1192D479">
+            <wp:extent cx="2822581" cy="2587584"/>
+            <wp:effectExtent l="19050" t="19050" r="15875" b="22860"/>
+            <wp:docPr id="1572988444" name="図 12"/>
+            <wp:cNvGraphicFramePr>
+              <a:graphicFrameLocks xmlns:a="http://schemas.openxmlformats.org/drawingml/2006/main" noChangeAspect="1"/>
+            </wp:cNvGraphicFramePr>
+            <a:graphic xmlns:a="http://schemas.openxmlformats.org/drawingml/2006/main">
+              <a:graphicData uri="http://schemas.openxmlformats.org/drawingml/2006/picture">
+                <pic:pic xmlns:pic="http://schemas.openxmlformats.org/drawingml/2006/picture">
+                  <pic:nvPicPr>
+                    <pic:cNvPr id="0" name="Picture 3"/>
+                    <pic:cNvPicPr>
+                      <a:picLocks noChangeAspect="1" noChangeArrowheads="1"/>
+                    </pic:cNvPicPr>
+                  </pic:nvPicPr>
+                  <pic:blipFill>
+                    <a:blip r:embed="rId30">
+                      <a:extLst>
+                        <a:ext uri="{28A0092B-C50C-407E-A947-70E740481C1C}">
+                          <a14:useLocalDpi xmlns:a14="http://schemas.microsoft.com/office/drawing/2010/main" val="0"/>
+                        </a:ext>
+                      </a:extLst>
+                    </a:blip>
+                    <a:srcRect/>
+                    <a:stretch>
+                      <a:fillRect/>
+                    </a:stretch>
+                  </pic:blipFill>
+                  <pic:spPr bwMode="auto">
+                    <a:xfrm>
+                      <a:off x="0" y="0"/>
+                      <a:ext cx="2842713" cy="2606040"/>
+                    </a:xfrm>
+                    <a:prstGeom prst="rect">
+                      <a:avLst/>
+                    </a:prstGeom>
+                    <a:noFill/>
+                    <a:ln>
+                      <a:solidFill>
+                        <a:schemeClr val="tx1"/>
+                      </a:solidFill>
+                    </a:ln>
+                  </pic:spPr>
+                </pic:pic>
+              </a:graphicData>
+            </a:graphic>
+          </wp:inline>
+        </w:drawing>
+      </w:r>
+    </w:p>
+    <w:p>
+      <w:pPr>
+        <w:pStyle w:val="a9"/>
+        <w:widowControl/>
+        <w:ind w:left="630"/>
+        <w:jc w:val="center"/>
+        <w:rPr>
+          <w:rFonts w:hint="eastAsia"/>
+        </w:rPr>
+      </w:pPr>
+      <w:r>
+        <w:rPr>
+          <w:rFonts w:hint="eastAsia"/>
+        </w:rPr>
+        <w:t>図A3.2　ログ表示パネル</w:t>
+      </w:r>
+    </w:p>
+    <w:p>
+      <w:pPr>
+        <w:pStyle w:val="a9"/>
+        <w:widowControl/>
+        <w:ind w:left="630"/>
+        <w:jc w:val="left"/>
+      </w:pPr>
+    </w:p>
+    <w:p>
+      <w:pPr>
+        <w:pStyle w:val="a9"/>
+        <w:widowControl/>
+        <w:numPr>
+          <w:ilvl w:val="0"/>
+          <w:numId w:val="52"/>
+        </w:numPr>
+        <w:jc w:val="left"/>
+      </w:pPr>
+      <w:r>
+        <w:rPr>
+          <w:rFonts w:hint="eastAsia"/>
+        </w:rPr>
+        <w:t>ログ表示パネ</w:t>
+      </w:r>
+      <w:r>
+        <w:rPr>
+          <w:rFonts w:hint="eastAsia"/>
+        </w:rPr>
+        <w:t>ルで</w:t>
+      </w:r>
+      <w:r>
+        <w:rPr>
+          <w:rFonts w:hint="eastAsia"/>
+        </w:rPr>
+        <w:t>masterブランチ</w:t>
+      </w:r>
+      <w:r>
+        <w:rPr>
+          <w:rFonts w:hint="eastAsia"/>
+        </w:rPr>
+        <w:t>を</w:t>
+      </w:r>
+      <w:r>
+        <w:rPr>
+          <w:rFonts w:hint="eastAsia"/>
+        </w:rPr>
+        <w:t>右クリック</w:t>
+      </w:r>
+      <w:r>
+        <w:rPr>
+          <w:rFonts w:hint="eastAsia"/>
+        </w:rPr>
+        <w:t>し、右クリックメニュー「作業ツリーと比較」にて図A3.3の差分パネルを開く。</w:t>
+      </w:r>
+    </w:p>
+    <w:p>
+      <w:pPr>
+        <w:pStyle w:val="a9"/>
+        <w:widowControl/>
+        <w:ind w:left="630"/>
+        <w:jc w:val="center"/>
+      </w:pPr>
+      <w:r>
+        <w:rPr>
+          <w:noProof/>
+        </w:rPr>
+        <mc:AlternateContent>
+          <mc:Choice Requires="wps">
+            <w:drawing>
+              <wp:anchor distT="0" distB="0" distL="114300" distR="114300" simplePos="0" relativeHeight="251678720" behindDoc="0" locked="0" layoutInCell="1" allowOverlap="1" wp14:anchorId="413654C1" wp14:editId="20CEFBFB">
+                <wp:simplePos x="0" y="0"/>
+                <wp:positionH relativeFrom="column">
+                  <wp:posOffset>2112744</wp:posOffset>
+                </wp:positionH>
+                <wp:positionV relativeFrom="paragraph">
+                  <wp:posOffset>1356533</wp:posOffset>
+                </wp:positionV>
+                <wp:extent cx="760021" cy="136566"/>
+                <wp:effectExtent l="0" t="0" r="21590" b="15875"/>
+                <wp:wrapNone/>
+                <wp:docPr id="317583649" name="楕円 13"/>
+                <wp:cNvGraphicFramePr/>
+                <a:graphic xmlns:a="http://schemas.openxmlformats.org/drawingml/2006/main">
+                  <a:graphicData uri="http://schemas.microsoft.com/office/word/2010/wordprocessingShape">
+                    <wps:wsp>
+                      <wps:cNvSpPr/>
+                      <wps:spPr>
+                        <a:xfrm>
+                          <a:off x="0" y="0"/>
+                          <a:ext cx="760021" cy="136566"/>
+                        </a:xfrm>
+                        <a:prstGeom prst="ellipse">
+                          <a:avLst/>
+                        </a:prstGeom>
+                        <a:solidFill>
+                          <a:srgbClr val="FF0000">
+                            <a:alpha val="20000"/>
+                          </a:srgbClr>
+                        </a:solidFill>
+                        <a:ln>
+                          <a:solidFill>
+                            <a:srgbClr val="FF0000"/>
+                          </a:solidFill>
+                        </a:ln>
+                      </wps:spPr>
+                      <wps:style>
+                        <a:lnRef idx="2">
+                          <a:schemeClr val="accent1">
+                            <a:shade val="15000"/>
+                          </a:schemeClr>
+                        </a:lnRef>
+                        <a:fillRef idx="1">
+                          <a:schemeClr val="accent1"/>
+                        </a:fillRef>
+                        <a:effectRef idx="0">
+                          <a:schemeClr val="accent1"/>
+                        </a:effectRef>
+                        <a:fontRef idx="minor">
+                          <a:schemeClr val="lt1"/>
+                        </a:fontRef>
+                      </wps:style>
+                      <wps:bodyPr rot="0" spcFirstLastPara="0" vertOverflow="overflow" horzOverflow="overflow" vert="horz" wrap="square" lIns="91440" tIns="45720" rIns="91440" bIns="45720" numCol="1" spcCol="0" rtlCol="0" fromWordArt="0" anchor="ctr" anchorCtr="0" forceAA="0" compatLnSpc="1">
+                        <a:prstTxWarp prst="textNoShape">
+                          <a:avLst/>
+                        </a:prstTxWarp>
+                        <a:noAutofit/>
+                      </wps:bodyPr>
+                    </wps:wsp>
+                  </a:graphicData>
+                </a:graphic>
+                <wp14:sizeRelH relativeFrom="margin">
+                  <wp14:pctWidth>0</wp14:pctWidth>
+                </wp14:sizeRelH>
+                <wp14:sizeRelV relativeFrom="margin">
+                  <wp14:pctHeight>0</wp14:pctHeight>
+                </wp14:sizeRelV>
+              </wp:anchor>
+            </w:drawing>
+          </mc:Choice>
+          <mc:Fallback>
+            <w:pict>
+              <v:oval w14:anchorId="45B4E058" id="楕円 13" o:spid="_x0000_s1026" style="position:absolute;margin-left:166.35pt;margin-top:106.8pt;width:59.85pt;height:10.75pt;z-index:251678720;visibility:visible;mso-wrap-style:square;mso-width-percent:0;mso-height-percent:0;mso-wrap-distance-left:9pt;mso-wrap-distance-top:0;mso-wrap-distance-right:9pt;mso-wrap-distance-bottom:0;mso-position-horizontal:absolute;mso-position-horizontal-relative:text;mso-position-vertical:absolute;mso-position-vertical-relative:text;mso-width-percent:0;mso-height-percent:0;mso-width-relative:margin;mso-height-relative:margin;v-text-anchor:middle" o:gfxdata="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" fillcolor="red" strokecolor="red" strokeweight="1pt">
+                <v:fill opacity="13107f"/>
+                <v:stroke joinstyle="miter"/>
+              </v:oval>
+            </w:pict>
+          </mc:Fallback>
+        </mc:AlternateContent>
+      </w:r>
+      <w:r>
+        <w:rPr>
+          <w:rFonts w:hint="eastAsia"/>
+        </w:rPr>
+        <w:drawing>
+          <wp:inline distT="0" distB="0" distL="0" distR="0" wp14:anchorId="346D393A" wp14:editId="4F12FAD4">
+            <wp:extent cx="2333446" cy="2421329"/>
+            <wp:effectExtent l="19050" t="19050" r="10160" b="17145"/>
+            <wp:docPr id="1755903117" name="図 14"/>
+            <wp:cNvGraphicFramePr>
+              <a:graphicFrameLocks xmlns:a="http://schemas.openxmlformats.org/drawingml/2006/main" noChangeAspect="1"/>
+            </wp:cNvGraphicFramePr>
+            <a:graphic xmlns:a="http://schemas.openxmlformats.org/drawingml/2006/main">
+              <a:graphicData uri="http://schemas.openxmlformats.org/drawingml/2006/picture">
+                <pic:pic xmlns:pic="http://schemas.openxmlformats.org/drawingml/2006/picture">
+                  <pic:nvPicPr>
+                    <pic:cNvPr id="0" name="Picture 4"/>
+                    <pic:cNvPicPr>
+                      <a:picLocks noChangeAspect="1" noChangeArrowheads="1"/>
+                    </pic:cNvPicPr>
+                  </pic:nvPicPr>
+                  <pic:blipFill>
+                    <a:blip r:embed="rId31">
+                      <a:extLst>
+                        <a:ext uri="{28A0092B-C50C-407E-A947-70E740481C1C}">
+                          <a14:useLocalDpi xmlns:a14="http://schemas.microsoft.com/office/drawing/2010/main" val="0"/>
+                        </a:ext>
+                      </a:extLst>
+                    </a:blip>
+                    <a:srcRect/>
+                    <a:stretch>
+                      <a:fillRect/>
+                    </a:stretch>
+                  </pic:blipFill>
+                  <pic:spPr bwMode="auto">
+                    <a:xfrm>
+                      <a:off x="0" y="0"/>
+                      <a:ext cx="2378556" cy="2468138"/>
+                    </a:xfrm>
+                    <a:prstGeom prst="rect">
+                      <a:avLst/>
+                    </a:prstGeom>
+                    <a:noFill/>
+                    <a:ln>
+                      <a:solidFill>
+                        <a:schemeClr val="tx1"/>
+                      </a:solidFill>
+                    </a:ln>
+                  </pic:spPr>
+                </pic:pic>
+              </a:graphicData>
+            </a:graphic>
+          </wp:inline>
+        </w:drawing>
+      </w:r>
+    </w:p>
+    <w:p>
+      <w:pPr>
+        <w:pStyle w:val="a9"/>
+        <w:widowControl/>
+        <w:ind w:left="630"/>
+        <w:jc w:val="center"/>
+      </w:pPr>
+      <w:r>
+        <w:rPr>
+          <w:rFonts w:hint="eastAsia"/>
+        </w:rPr>
+        <w:t>図A3.3　差分パネル</w:t>
+      </w:r>
+    </w:p>
+    <w:p>
+      <w:pPr>
+        <w:pStyle w:val="a9"/>
+        <w:widowControl/>
+        <w:numPr>
+          <w:ilvl w:val="0"/>
+          <w:numId w:val="52"/>
+        </w:numPr>
+      </w:pPr>
+      <w:r>
+        <w:rPr>
+          <w:rFonts w:hint="eastAsia"/>
+        </w:rPr>
+        <w:lastRenderedPageBreak/>
+        <w:t>差分パネル</w:t>
+      </w:r>
+      <w:r>
+        <w:rPr>
+          <w:rFonts w:hint="eastAsia"/>
+        </w:rPr>
+        <w:t>において</w:t>
+      </w:r>
+      <w:r>
+        <w:rPr>
+          <w:rFonts w:hint="eastAsia"/>
+        </w:rPr>
+        <w:t>上記２で変更したExcelファイル</w:t>
+      </w:r>
+      <w:r>
+        <w:rPr>
+          <w:rFonts w:hint="eastAsia"/>
+        </w:rPr>
+        <w:t>（</w:t>
+      </w:r>
+      <w:r>
+        <w:rPr>
+          <w:rFonts w:hint="eastAsia"/>
+        </w:rPr>
+        <w:t>例：ライフプラン</w:t>
+      </w:r>
+      <w:r>
+        <w:rPr>
+          <w:rFonts w:hint="eastAsia"/>
+        </w:rPr>
+        <w:t>_猪飼.xlsx）をクリックして、図A3.4のように最新コミットとワーキングツリーの中の</w:t>
+      </w:r>
+      <w:r>
+        <w:rPr>
+          <w:rFonts w:hint="eastAsia"/>
+        </w:rPr>
+        <w:t>Excelファイル</w:t>
+      </w:r>
+      <w:r>
+        <w:rPr>
+          <w:rFonts w:hint="eastAsia"/>
+        </w:rPr>
+        <w:t>の差分比較結果が表示されればOK。。</w:t>
+      </w:r>
+    </w:p>
+    <w:p>
+      <w:pPr>
+        <w:pStyle w:val="a9"/>
+        <w:widowControl/>
+        <w:ind w:left="630"/>
+        <w:rPr>
+          <w:rFonts w:hint="eastAsia"/>
+        </w:rPr>
+      </w:pPr>
+    </w:p>
+    <w:p>
+      <w:pPr>
+        <w:pStyle w:val="a9"/>
+        <w:widowControl/>
+        <w:ind w:left="630"/>
+        <w:jc w:val="center"/>
+      </w:pPr>
+      <w:r>
+        <w:drawing>
+          <wp:inline distT="0" distB="0" distL="0" distR="0" wp14:anchorId="45B37773" wp14:editId="2F9E963A">
+            <wp:extent cx="3301129" cy="2326327"/>
+            <wp:effectExtent l="19050" t="19050" r="13970" b="17145"/>
+            <wp:docPr id="1519108637" name="図 1" descr="グラフィカル ユーザー インターフェイス が含まれている画像&#10;&#10;AI によって生成されたコンテンツは間違っている可能性があります。"/>
+            <wp:cNvGraphicFramePr>
+              <a:graphicFrameLocks xmlns:a="http://schemas.openxmlformats.org/drawingml/2006/main" noChangeAspect="1"/>
+            </wp:cNvGraphicFramePr>
+            <a:graphic xmlns:a="http://schemas.openxmlformats.org/drawingml/2006/main">
+              <a:graphicData uri="http://schemas.openxmlformats.org/drawingml/2006/picture">
+                <pic:pic xmlns:pic="http://schemas.openxmlformats.org/drawingml/2006/picture">
+                  <pic:nvPicPr>
+                    <pic:cNvPr id="1519108637" name="図 1" descr="グラフィカル ユーザー インターフェイス が含まれている画像&#10;&#10;AI によって生成されたコンテンツは間違っている可能性があります。"/>
+                    <pic:cNvPicPr/>
+                  </pic:nvPicPr>
+                  <pic:blipFill>
+                    <a:blip r:embed="rId32"/>
+                    <a:stretch>
+                      <a:fillRect/>
+                    </a:stretch>
+                  </pic:blipFill>
+                  <pic:spPr>
+                    <a:xfrm>
+                      <a:off x="0" y="0"/>
+                      <a:ext cx="3324583" cy="2342855"/>
+                    </a:xfrm>
+                    <a:prstGeom prst="rect">
+                      <a:avLst/>
+                    </a:prstGeom>
+                    <a:ln>
+                      <a:solidFill>
+                        <a:schemeClr val="tx1"/>
+                      </a:solidFill>
+                    </a:ln>
+                  </pic:spPr>
+                </pic:pic>
+              </a:graphicData>
+            </a:graphic>
+          </wp:inline>
+        </w:drawing>
+      </w:r>
+    </w:p>
+    <w:p>
+      <w:pPr>
+        <w:pStyle w:val="a9"/>
+        <w:widowControl/>
+        <w:ind w:left="630"/>
+        <w:jc w:val="center"/>
+        <w:rPr>
+          <w:rFonts w:hint="eastAsia"/>
+        </w:rPr>
+      </w:pPr>
+      <w:r>
+        <w:rPr>
+          <w:rFonts w:hint="eastAsia"/>
+        </w:rPr>
+        <w:t xml:space="preserve">図A3.4　</w:t>
+      </w:r>
+      <w:r>
+        <w:rPr>
+          <w:rFonts w:hint="eastAsia"/>
+        </w:rPr>
+        <w:t>最新コミットとワーキングツリーの中のExcelファイルの差分</w:t>
+      </w:r>
+      <w:r>
+        <w:rPr>
+          <w:rFonts w:hint="eastAsia"/>
+        </w:rPr>
+        <w:t>比較例</w:t>
+      </w:r>
+    </w:p>
+    <w:p>
+      <w:pPr>
+        <w:widowControl/>
+        <w:jc w:val="left"/>
+      </w:pPr>
+      <w:r>
+        <w:br w:type="page"/>
+      </w:r>
+    </w:p>
+    <w:p>
+      <w:pPr>
+        <w:widowControl/>
+        <w:jc w:val="left"/>
+        <w:rPr>
+          <w:rFonts w:hint="eastAsia"/>
+        </w:rPr>
+      </w:pPr>
+      <w:r>
+        <w:rPr>
+          <w:rFonts w:hint="eastAsia"/>
+        </w:rPr>
+        <w:lastRenderedPageBreak/>
+        <w:t>A3.4　Excel差分表示の形式を改良する。</w:t>
+      </w:r>
+    </w:p>
+    <w:p>
+      <w:pPr>
+        <w:widowControl/>
+        <w:jc w:val="left"/>
+        <w:rPr>
+          <w:rFonts w:hint="eastAsia"/>
+        </w:rPr>
+      </w:pPr>
+    </w:p>
+    <w:p>
+      <w:pPr>
+        <w:widowControl/>
+        <w:jc w:val="left"/>
+      </w:pPr>
+      <w:r>
+        <w:rPr>
+          <w:rFonts w:hint="eastAsia"/>
+        </w:rPr>
+        <w:t xml:space="preserve">　</w:t>
+      </w:r>
+      <w:proofErr w:type="spellStart"/>
+      <w:r>
+        <w:rPr>
+          <w:rFonts w:hint="eastAsia"/>
+        </w:rPr>
+        <w:t>WinMerge</w:t>
+      </w:r>
+      <w:proofErr w:type="spellEnd"/>
+      <w:r>
+        <w:rPr>
+          <w:rFonts w:hint="eastAsia"/>
+        </w:rPr>
+        <w:t>と</w:t>
+      </w:r>
+      <w:proofErr w:type="spellStart"/>
+      <w:r>
+        <w:rPr>
+          <w:rFonts w:hint="eastAsia"/>
+        </w:rPr>
+        <w:t>xdocdiffPlugin</w:t>
+      </w:r>
+      <w:proofErr w:type="spellEnd"/>
+      <w:r>
+        <w:rPr>
+          <w:rFonts w:hint="eastAsia"/>
+        </w:rPr>
+        <w:t>によるExcelファイルの差分比較は、図A3.1や図A3.4のように表示できる。</w:t>
+      </w:r>
+      <w:r>
+        <w:rPr>
+          <w:rFonts w:hint="eastAsia"/>
+        </w:rPr>
+        <w:t>これでもかなり便利であるが、実は図A3.5のようにExcelイメージを残した</w:t>
+      </w:r>
+      <w:r>
+        <w:rPr>
+          <w:rFonts w:hint="eastAsia"/>
+        </w:rPr>
+        <w:t>さらに</w:t>
+      </w:r>
+      <w:r>
+        <w:rPr>
+          <w:rFonts w:hint="eastAsia"/>
+        </w:rPr>
+        <w:t>便利な表示</w:t>
+      </w:r>
+      <w:r>
+        <w:rPr>
+          <w:rFonts w:hint="eastAsia"/>
+        </w:rPr>
+        <w:t>が</w:t>
+      </w:r>
+      <w:r>
+        <w:rPr>
+          <w:rFonts w:hint="eastAsia"/>
+        </w:rPr>
+        <w:t>できるらしい（</w:t>
+      </w:r>
+      <w:r>
+        <w:rPr>
+          <w:rFonts w:hint="eastAsia"/>
+        </w:rPr>
+        <w:t>ただWEBにはそういう記述は見あたらない）</w:t>
+      </w:r>
+      <w:r>
+        <w:rPr>
+          <w:rFonts w:hint="eastAsia"/>
+        </w:rPr>
+        <w:t>。</w:t>
+      </w:r>
+    </w:p>
+    <w:p>
+      <w:pPr>
+        <w:widowControl/>
+        <w:jc w:val="left"/>
+        <w:rPr>
+          <w:rFonts w:hint="eastAsia"/>
+        </w:rPr>
+      </w:pPr>
+    </w:p>
+    <w:p>
+      <w:pPr>
+        <w:widowControl/>
+        <w:jc w:val="center"/>
+      </w:pPr>
+      <w:r>
+        <w:drawing>
+          <wp:inline distT="0" distB="0" distL="0" distR="0" wp14:anchorId="38FEF63E" wp14:editId="6CFCBE68">
+            <wp:extent cx="2962932" cy="2789464"/>
+            <wp:effectExtent l="19050" t="19050" r="27940" b="11430"/>
+            <wp:docPr id="1571310863" name="図 15"/>
+            <wp:cNvGraphicFramePr>
+              <a:graphicFrameLocks xmlns:a="http://schemas.openxmlformats.org/drawingml/2006/main" noChangeAspect="1"/>
+            </wp:cNvGraphicFramePr>
+            <a:graphic xmlns:a="http://schemas.openxmlformats.org/drawingml/2006/main">
+              <a:graphicData uri="http://schemas.openxmlformats.org/drawingml/2006/picture">
+                <pic:pic xmlns:pic="http://schemas.openxmlformats.org/drawingml/2006/picture">
+                  <pic:nvPicPr>
+                    <pic:cNvPr id="0" name="Picture 5"/>
+                    <pic:cNvPicPr>
+                      <a:picLocks noChangeAspect="1" noChangeArrowheads="1"/>
+                    </pic:cNvPicPr>
+                  </pic:nvPicPr>
+                  <pic:blipFill>
+                    <a:blip r:embed="rId33">
+                      <a:extLst>
+                        <a:ext uri="{28A0092B-C50C-407E-A947-70E740481C1C}">
+                          <a14:useLocalDpi xmlns:a14="http://schemas.microsoft.com/office/drawing/2010/main" val="0"/>
+                        </a:ext>
+                      </a:extLst>
+                    </a:blip>
+                    <a:srcRect/>
+                    <a:stretch>
+                      <a:fillRect/>
+                    </a:stretch>
+                  </pic:blipFill>
+                  <pic:spPr bwMode="auto">
+                    <a:xfrm>
+                      <a:off x="0" y="0"/>
+                      <a:ext cx="2991965" cy="2816797"/>
+                    </a:xfrm>
+                    <a:prstGeom prst="rect">
+                      <a:avLst/>
+                    </a:prstGeom>
+                    <a:noFill/>
+                    <a:ln>
+                      <a:solidFill>
+                        <a:schemeClr val="tx1"/>
+                      </a:solidFill>
+                    </a:ln>
+                  </pic:spPr>
+                </pic:pic>
+              </a:graphicData>
+            </a:graphic>
+          </wp:inline>
+        </w:drawing>
+      </w:r>
+    </w:p>
+    <w:p>
+      <w:pPr>
+        <w:widowControl/>
+        <w:jc w:val="center"/>
+        <w:rPr>
+          <w:rFonts w:hint="eastAsia"/>
+        </w:rPr>
+      </w:pPr>
+      <w:r>
+        <w:rPr>
+          <w:rFonts w:hint="eastAsia"/>
+        </w:rPr>
+        <w:t>図A3.5　現在調査中の改良表示</w:t>
+      </w:r>
+    </w:p>
+    <w:p>
+      <w:pPr>
+        <w:widowControl/>
+        <w:jc w:val="left"/>
+      </w:pPr>
+    </w:p>
+    <w:p>
+      <w:pPr>
+        <w:widowControl/>
+        <w:jc w:val="left"/>
+        <w:rPr>
+          <w:rFonts w:hint="eastAsia"/>
+        </w:rPr>
+      </w:pPr>
+      <w:r>
+        <w:rPr>
+          <w:rFonts w:hint="eastAsia"/>
+        </w:rPr>
+        <w:t xml:space="preserve">　図A3.5はChatGPTがその内部で</w:t>
+      </w:r>
+      <w:proofErr w:type="spellStart"/>
+      <w:r>
+        <w:rPr>
+          <w:rFonts w:hint="eastAsia"/>
+        </w:rPr>
+        <w:t>WinMerge</w:t>
+      </w:r>
+      <w:proofErr w:type="spellEnd"/>
+      <w:r>
+        <w:rPr>
+          <w:rFonts w:hint="eastAsia"/>
+        </w:rPr>
+        <w:t>＋</w:t>
+      </w:r>
+      <w:proofErr w:type="spellStart"/>
+      <w:r>
+        <w:rPr>
+          <w:rFonts w:hint="eastAsia"/>
+        </w:rPr>
+        <w:t>xdocdiffPlugin</w:t>
+      </w:r>
+      <w:proofErr w:type="spellEnd"/>
+      <w:r>
+        <w:rPr>
+          <w:rFonts w:hint="eastAsia"/>
+        </w:rPr>
+        <w:t>のシミュレーション環境を構築し、操作して得たスクリーンショット</w:t>
+      </w:r>
+      <w:r>
+        <w:rPr>
+          <w:rFonts w:hint="eastAsia"/>
+        </w:rPr>
+        <w:t>な</w:t>
+      </w:r>
+      <w:r>
+        <w:rPr>
+          <w:rFonts w:hint="eastAsia"/>
+        </w:rPr>
+        <w:t>ので実現可能なもの</w:t>
+      </w:r>
+      <w:r>
+        <w:rPr>
+          <w:rFonts w:hint="eastAsia"/>
+        </w:rPr>
+        <w:t>のはず</w:t>
+      </w:r>
+      <w:r>
+        <w:rPr>
+          <w:rFonts w:hint="eastAsia"/>
+        </w:rPr>
+        <w:t>だが、</w:t>
+      </w:r>
+      <w:proofErr w:type="spellStart"/>
+      <w:r>
+        <w:rPr>
+          <w:rFonts w:hint="eastAsia"/>
+        </w:rPr>
+        <w:t>WinMerge</w:t>
+      </w:r>
+      <w:proofErr w:type="spellEnd"/>
+      <w:r>
+        <w:rPr>
+          <w:rFonts w:hint="eastAsia"/>
+        </w:rPr>
+        <w:t>や</w:t>
+      </w:r>
+      <w:proofErr w:type="spellStart"/>
+      <w:r>
+        <w:rPr>
+          <w:rFonts w:hint="eastAsia"/>
+        </w:rPr>
+        <w:t>xdocdiffPlugin</w:t>
+      </w:r>
+      <w:proofErr w:type="spellEnd"/>
+      <w:r>
+        <w:rPr>
+          <w:rFonts w:hint="eastAsia"/>
+        </w:rPr>
+        <w:t>のバージョンの違いか同様</w:t>
+      </w:r>
+      <w:r>
+        <w:rPr>
+          <w:rFonts w:hint="eastAsia"/>
+        </w:rPr>
+        <w:t>の表示をする</w:t>
+      </w:r>
+      <w:r>
+        <w:rPr>
+          <w:rFonts w:hint="eastAsia"/>
+        </w:rPr>
+        <w:t>ことが出来ていない</w:t>
+      </w:r>
+      <w:r>
+        <w:rPr>
+          <w:rFonts w:hint="eastAsia"/>
+        </w:rPr>
+        <w:t>。つまり、調査中である。</w:t>
+      </w:r>
     </w:p>
     <w:sectPr>
       <w:pgSz w:w="11907" w:h="16840" w:code="9"/>
@@ -16530,6 +18208,184 @@
     </w:lvl>
   </w:abstractNum>
   <w:abstractNum w:abstractNumId="17" w15:restartNumberingAfterBreak="0">
+    <w:nsid w:val="36EA7E59"/>
+    <w:multiLevelType w:val="hybridMultilevel"/>
+    <w:tmpl w:val="0FD80F1A"/>
+    <w:lvl w:ilvl="0" w:tplc="2E32B7D6">
+      <w:start w:val="1"/>
+      <w:numFmt w:val="decimalFullWidth"/>
+      <w:lvlText w:val="%1．"/>
+      <w:lvlJc w:val="left"/>
+      <w:pPr>
+        <w:ind w:left="735" w:hanging="420"/>
+      </w:pPr>
+      <w:rPr>
+        <w:rFonts w:hint="default"/>
+      </w:rPr>
+    </w:lvl>
+    <w:lvl w:ilvl="1" w:tplc="04090017" w:tentative="1">
+      <w:start w:val="1"/>
+      <w:numFmt w:val="aiueoFullWidth"/>
+      <w:lvlText w:val="(%2)"/>
+      <w:lvlJc w:val="left"/>
+      <w:pPr>
+        <w:ind w:left="1195" w:hanging="440"/>
+      </w:pPr>
+    </w:lvl>
+    <w:lvl w:ilvl="2" w:tplc="04090011" w:tentative="1">
+      <w:start w:val="1"/>
+      <w:numFmt w:val="decimalEnclosedCircle"/>
+      <w:lvlText w:val="%3"/>
+      <w:lvlJc w:val="left"/>
+      <w:pPr>
+        <w:ind w:left="1635" w:hanging="440"/>
+      </w:pPr>
+    </w:lvl>
+    <w:lvl w:ilvl="3" w:tplc="0409000F" w:tentative="1">
+      <w:start w:val="1"/>
+      <w:numFmt w:val="decimal"/>
+      <w:lvlText w:val="%4."/>
+      <w:lvlJc w:val="left"/>
+      <w:pPr>
+        <w:ind w:left="2075" w:hanging="440"/>
+      </w:pPr>
+    </w:lvl>
+    <w:lvl w:ilvl="4" w:tplc="04090017" w:tentative="1">
+      <w:start w:val="1"/>
+      <w:numFmt w:val="aiueoFullWidth"/>
+      <w:lvlText w:val="(%5)"/>
+      <w:lvlJc w:val="left"/>
+      <w:pPr>
+        <w:ind w:left="2515" w:hanging="440"/>
+      </w:pPr>
+    </w:lvl>
+    <w:lvl w:ilvl="5" w:tplc="04090011" w:tentative="1">
+      <w:start w:val="1"/>
+      <w:numFmt w:val="decimalEnclosedCircle"/>
+      <w:lvlText w:val="%6"/>
+      <w:lvlJc w:val="left"/>
+      <w:pPr>
+        <w:ind w:left="2955" w:hanging="440"/>
+      </w:pPr>
+    </w:lvl>
+    <w:lvl w:ilvl="6" w:tplc="0409000F" w:tentative="1">
+      <w:start w:val="1"/>
+      <w:numFmt w:val="decimal"/>
+      <w:lvlText w:val="%7."/>
+      <w:lvlJc w:val="left"/>
+      <w:pPr>
+        <w:ind w:left="3395" w:hanging="440"/>
+      </w:pPr>
+    </w:lvl>
+    <w:lvl w:ilvl="7" w:tplc="04090017" w:tentative="1">
+      <w:start w:val="1"/>
+      <w:numFmt w:val="aiueoFullWidth"/>
+      <w:lvlText w:val="(%8)"/>
+      <w:lvlJc w:val="left"/>
+      <w:pPr>
+        <w:ind w:left="3835" w:hanging="440"/>
+      </w:pPr>
+    </w:lvl>
+    <w:lvl w:ilvl="8" w:tplc="04090011" w:tentative="1">
+      <w:start w:val="1"/>
+      <w:numFmt w:val="decimalEnclosedCircle"/>
+      <w:lvlText w:val="%9"/>
+      <w:lvlJc w:val="left"/>
+      <w:pPr>
+        <w:ind w:left="4275" w:hanging="440"/>
+      </w:pPr>
+    </w:lvl>
+  </w:abstractNum>
+  <w:abstractNum w:abstractNumId="18" w15:restartNumberingAfterBreak="0">
+    <w:nsid w:val="37EA399D"/>
+    <w:multiLevelType w:val="hybridMultilevel"/>
+    <w:tmpl w:val="05DC4D70"/>
+    <w:lvl w:ilvl="0" w:tplc="D6725D98">
+      <w:start w:val="1"/>
+      <w:numFmt w:val="decimalFullWidth"/>
+      <w:lvlText w:val="%1．"/>
+      <w:lvlJc w:val="left"/>
+      <w:pPr>
+        <w:ind w:left="630" w:hanging="420"/>
+      </w:pPr>
+      <w:rPr>
+        <w:rFonts w:hint="default"/>
+      </w:rPr>
+    </w:lvl>
+    <w:lvl w:ilvl="1" w:tplc="04090017" w:tentative="1">
+      <w:start w:val="1"/>
+      <w:numFmt w:val="aiueoFullWidth"/>
+      <w:lvlText w:val="(%2)"/>
+      <w:lvlJc w:val="left"/>
+      <w:pPr>
+        <w:ind w:left="1090" w:hanging="440"/>
+      </w:pPr>
+    </w:lvl>
+    <w:lvl w:ilvl="2" w:tplc="04090011" w:tentative="1">
+      <w:start w:val="1"/>
+      <w:numFmt w:val="decimalEnclosedCircle"/>
+      <w:lvlText w:val="%3"/>
+      <w:lvlJc w:val="left"/>
+      <w:pPr>
+        <w:ind w:left="1530" w:hanging="440"/>
+      </w:pPr>
+    </w:lvl>
+    <w:lvl w:ilvl="3" w:tplc="0409000F" w:tentative="1">
+      <w:start w:val="1"/>
+      <w:numFmt w:val="decimal"/>
+      <w:lvlText w:val="%4."/>
+      <w:lvlJc w:val="left"/>
+      <w:pPr>
+        <w:ind w:left="1970" w:hanging="440"/>
+      </w:pPr>
+    </w:lvl>
+    <w:lvl w:ilvl="4" w:tplc="04090017" w:tentative="1">
+      <w:start w:val="1"/>
+      <w:numFmt w:val="aiueoFullWidth"/>
+      <w:lvlText w:val="(%5)"/>
+      <w:lvlJc w:val="left"/>
+      <w:pPr>
+        <w:ind w:left="2410" w:hanging="440"/>
+      </w:pPr>
+    </w:lvl>
+    <w:lvl w:ilvl="5" w:tplc="04090011" w:tentative="1">
+      <w:start w:val="1"/>
+      <w:numFmt w:val="decimalEnclosedCircle"/>
+      <w:lvlText w:val="%6"/>
+      <w:lvlJc w:val="left"/>
+      <w:pPr>
+        <w:ind w:left="2850" w:hanging="440"/>
+      </w:pPr>
+    </w:lvl>
+    <w:lvl w:ilvl="6" w:tplc="0409000F" w:tentative="1">
+      <w:start w:val="1"/>
+      <w:numFmt w:val="decimal"/>
+      <w:lvlText w:val="%7."/>
+      <w:lvlJc w:val="left"/>
+      <w:pPr>
+        <w:ind w:left="3290" w:hanging="440"/>
+      </w:pPr>
+    </w:lvl>
+    <w:lvl w:ilvl="7" w:tplc="04090017" w:tentative="1">
+      <w:start w:val="1"/>
+      <w:numFmt w:val="aiueoFullWidth"/>
+      <w:lvlText w:val="(%8)"/>
+      <w:lvlJc w:val="left"/>
+      <w:pPr>
+        <w:ind w:left="3730" w:hanging="440"/>
+      </w:pPr>
+    </w:lvl>
+    <w:lvl w:ilvl="8" w:tplc="04090011" w:tentative="1">
+      <w:start w:val="1"/>
+      <w:numFmt w:val="decimalEnclosedCircle"/>
+      <w:lvlText w:val="%9"/>
+      <w:lvlJc w:val="left"/>
+      <w:pPr>
+        <w:ind w:left="4170" w:hanging="440"/>
+      </w:pPr>
+    </w:lvl>
+  </w:abstractNum>
+  <w:abstractNum w:abstractNumId="19" w15:restartNumberingAfterBreak="0">
     <w:nsid w:val="38D92055"/>
     <w:multiLevelType w:val="hybridMultilevel"/>
     <w:tmpl w:val="A4608232"/>
@@ -16618,7 +18474,7 @@
       </w:pPr>
     </w:lvl>
   </w:abstractNum>
-  <w:abstractNum w:abstractNumId="18" w15:restartNumberingAfterBreak="0">
+  <w:abstractNum w:abstractNumId="20" w15:restartNumberingAfterBreak="0">
     <w:nsid w:val="3B1B488D"/>
     <w:multiLevelType w:val="hybridMultilevel"/>
     <w:tmpl w:val="3BFC865E"/>
@@ -16634,7 +18490,7 @@
         <w:rFonts w:hint="default"/>
       </w:rPr>
     </w:lvl>
-    <w:lvl w:ilvl="1" w:tplc="04090017" w:tentative="1">
+    <w:lvl w:ilvl="1" w:tplc="04090017">
       <w:start w:val="1"/>
       <w:numFmt w:val="aiueoFullWidth"/>
       <w:lvlText w:val="(%2)"/>
@@ -16707,7 +18563,7 @@
       </w:pPr>
     </w:lvl>
   </w:abstractNum>
-  <w:abstractNum w:abstractNumId="19" w15:restartNumberingAfterBreak="0">
+  <w:abstractNum w:abstractNumId="21" w15:restartNumberingAfterBreak="0">
     <w:nsid w:val="3D7149F5"/>
     <w:multiLevelType w:val="multilevel"/>
     <w:tmpl w:val="00A2BCD6"/>
@@ -16856,7 +18712,7 @@
       </w:rPr>
     </w:lvl>
   </w:abstractNum>
-  <w:abstractNum w:abstractNumId="20" w15:restartNumberingAfterBreak="0">
+  <w:abstractNum w:abstractNumId="22" w15:restartNumberingAfterBreak="0">
     <w:nsid w:val="3DCE36B3"/>
     <w:multiLevelType w:val="hybridMultilevel"/>
     <w:tmpl w:val="88441CD4"/>
@@ -16945,7 +18801,7 @@
       </w:pPr>
     </w:lvl>
   </w:abstractNum>
-  <w:abstractNum w:abstractNumId="21" w15:restartNumberingAfterBreak="0">
+  <w:abstractNum w:abstractNumId="23" w15:restartNumberingAfterBreak="0">
     <w:nsid w:val="41201824"/>
     <w:multiLevelType w:val="hybridMultilevel"/>
     <w:tmpl w:val="62E8B654"/>
@@ -17034,7 +18890,7 @@
       </w:pPr>
     </w:lvl>
   </w:abstractNum>
-  <w:abstractNum w:abstractNumId="22" w15:restartNumberingAfterBreak="0">
+  <w:abstractNum w:abstractNumId="24" w15:restartNumberingAfterBreak="0">
     <w:nsid w:val="42C3743C"/>
     <w:multiLevelType w:val="multilevel"/>
     <w:tmpl w:val="C1E633A4"/>
@@ -17183,7 +19039,7 @@
       </w:rPr>
     </w:lvl>
   </w:abstractNum>
-  <w:abstractNum w:abstractNumId="23" w15:restartNumberingAfterBreak="0">
+  <w:abstractNum w:abstractNumId="25" w15:restartNumberingAfterBreak="0">
     <w:nsid w:val="42CF2E4A"/>
     <w:multiLevelType w:val="multilevel"/>
     <w:tmpl w:val="EE20E70C"/>
@@ -17332,7 +19188,7 @@
       </w:rPr>
     </w:lvl>
   </w:abstractNum>
-  <w:abstractNum w:abstractNumId="24" w15:restartNumberingAfterBreak="0">
+  <w:abstractNum w:abstractNumId="26" w15:restartNumberingAfterBreak="0">
     <w:nsid w:val="450359D1"/>
     <w:multiLevelType w:val="multilevel"/>
     <w:tmpl w:val="AF56E508"/>
@@ -17445,7 +19301,96 @@
       </w:rPr>
     </w:lvl>
   </w:abstractNum>
-  <w:abstractNum w:abstractNumId="25" w15:restartNumberingAfterBreak="0">
+  <w:abstractNum w:abstractNumId="27" w15:restartNumberingAfterBreak="0">
+    <w:nsid w:val="463C31FC"/>
+    <w:multiLevelType w:val="hybridMultilevel"/>
+    <w:tmpl w:val="1FEE7998"/>
+    <w:lvl w:ilvl="0" w:tplc="3516F7E2">
+      <w:start w:val="1"/>
+      <w:numFmt w:val="decimal"/>
+      <w:lvlText w:val="(%1)"/>
+      <w:lvlJc w:val="left"/>
+      <w:pPr>
+        <w:ind w:left="1206" w:hanging="360"/>
+      </w:pPr>
+      <w:rPr>
+        <w:rFonts w:hint="default"/>
+      </w:rPr>
+    </w:lvl>
+    <w:lvl w:ilvl="1" w:tplc="04090017" w:tentative="1">
+      <w:start w:val="1"/>
+      <w:numFmt w:val="aiueoFullWidth"/>
+      <w:lvlText w:val="(%2)"/>
+      <w:lvlJc w:val="left"/>
+      <w:pPr>
+        <w:ind w:left="1726" w:hanging="440"/>
+      </w:pPr>
+    </w:lvl>
+    <w:lvl w:ilvl="2" w:tplc="04090011" w:tentative="1">
+      <w:start w:val="1"/>
+      <w:numFmt w:val="decimalEnclosedCircle"/>
+      <w:lvlText w:val="%3"/>
+      <w:lvlJc w:val="left"/>
+      <w:pPr>
+        <w:ind w:left="2166" w:hanging="440"/>
+      </w:pPr>
+    </w:lvl>
+    <w:lvl w:ilvl="3" w:tplc="0409000F" w:tentative="1">
+      <w:start w:val="1"/>
+      <w:numFmt w:val="decimal"/>
+      <w:lvlText w:val="%4."/>
+      <w:lvlJc w:val="left"/>
+      <w:pPr>
+        <w:ind w:left="2606" w:hanging="440"/>
+      </w:pPr>
+    </w:lvl>
+    <w:lvl w:ilvl="4" w:tplc="04090017" w:tentative="1">
+      <w:start w:val="1"/>
+      <w:numFmt w:val="aiueoFullWidth"/>
+      <w:lvlText w:val="(%5)"/>
+      <w:lvlJc w:val="left"/>
+      <w:pPr>
+        <w:ind w:left="3046" w:hanging="440"/>
+      </w:pPr>
+    </w:lvl>
+    <w:lvl w:ilvl="5" w:tplc="04090011" w:tentative="1">
+      <w:start w:val="1"/>
+      <w:numFmt w:val="decimalEnclosedCircle"/>
+      <w:lvlText w:val="%6"/>
+      <w:lvlJc w:val="left"/>
+      <w:pPr>
+        <w:ind w:left="3486" w:hanging="440"/>
+      </w:pPr>
+    </w:lvl>
+    <w:lvl w:ilvl="6" w:tplc="0409000F" w:tentative="1">
+      <w:start w:val="1"/>
+      <w:numFmt w:val="decimal"/>
+      <w:lvlText w:val="%7."/>
+      <w:lvlJc w:val="left"/>
+      <w:pPr>
+        <w:ind w:left="3926" w:hanging="440"/>
+      </w:pPr>
+    </w:lvl>
+    <w:lvl w:ilvl="7" w:tplc="04090017" w:tentative="1">
+      <w:start w:val="1"/>
+      <w:numFmt w:val="aiueoFullWidth"/>
+      <w:lvlText w:val="(%8)"/>
+      <w:lvlJc w:val="left"/>
+      <w:pPr>
+        <w:ind w:left="4366" w:hanging="440"/>
+      </w:pPr>
+    </w:lvl>
+    <w:lvl w:ilvl="8" w:tplc="04090011" w:tentative="1">
+      <w:start w:val="1"/>
+      <w:numFmt w:val="decimalEnclosedCircle"/>
+      <w:lvlText w:val="%9"/>
+      <w:lvlJc w:val="left"/>
+      <w:pPr>
+        <w:ind w:left="4806" w:hanging="440"/>
+      </w:pPr>
+    </w:lvl>
+  </w:abstractNum>
+  <w:abstractNum w:abstractNumId="28" w15:restartNumberingAfterBreak="0">
     <w:nsid w:val="465E559F"/>
     <w:multiLevelType w:val="multilevel"/>
     <w:tmpl w:val="AF56E508"/>
@@ -17558,7 +19503,7 @@
       </w:rPr>
     </w:lvl>
   </w:abstractNum>
-  <w:abstractNum w:abstractNumId="26" w15:restartNumberingAfterBreak="0">
+  <w:abstractNum w:abstractNumId="29" w15:restartNumberingAfterBreak="0">
     <w:nsid w:val="49D70B30"/>
     <w:multiLevelType w:val="multilevel"/>
     <w:tmpl w:val="E5548A9C"/>
@@ -17707,7 +19652,7 @@
       </w:rPr>
     </w:lvl>
   </w:abstractNum>
-  <w:abstractNum w:abstractNumId="27" w15:restartNumberingAfterBreak="0">
+  <w:abstractNum w:abstractNumId="30" w15:restartNumberingAfterBreak="0">
     <w:nsid w:val="4AAC783E"/>
     <w:multiLevelType w:val="hybridMultilevel"/>
     <w:tmpl w:val="685AC622"/>
@@ -17796,7 +19741,7 @@
       </w:pPr>
     </w:lvl>
   </w:abstractNum>
-  <w:abstractNum w:abstractNumId="28" w15:restartNumberingAfterBreak="0">
+  <w:abstractNum w:abstractNumId="31" w15:restartNumberingAfterBreak="0">
     <w:nsid w:val="4AC6595D"/>
     <w:multiLevelType w:val="hybridMultilevel"/>
     <w:tmpl w:val="D5944B9A"/>
@@ -17885,7 +19830,7 @@
       </w:pPr>
     </w:lvl>
   </w:abstractNum>
-  <w:abstractNum w:abstractNumId="29" w15:restartNumberingAfterBreak="0">
+  <w:abstractNum w:abstractNumId="32" w15:restartNumberingAfterBreak="0">
     <w:nsid w:val="4D406175"/>
     <w:multiLevelType w:val="hybridMultilevel"/>
     <w:tmpl w:val="976A57EC"/>
@@ -17974,7 +19919,7 @@
       </w:pPr>
     </w:lvl>
   </w:abstractNum>
-  <w:abstractNum w:abstractNumId="30" w15:restartNumberingAfterBreak="0">
+  <w:abstractNum w:abstractNumId="33" w15:restartNumberingAfterBreak="0">
     <w:nsid w:val="4F745527"/>
     <w:multiLevelType w:val="hybridMultilevel"/>
     <w:tmpl w:val="5156DF62"/>
@@ -18063,7 +20008,7 @@
       </w:pPr>
     </w:lvl>
   </w:abstractNum>
-  <w:abstractNum w:abstractNumId="31" w15:restartNumberingAfterBreak="0">
+  <w:abstractNum w:abstractNumId="34" w15:restartNumberingAfterBreak="0">
     <w:nsid w:val="529F735B"/>
     <w:multiLevelType w:val="hybridMultilevel"/>
     <w:tmpl w:val="6026022C"/>
@@ -18152,7 +20097,7 @@
       </w:pPr>
     </w:lvl>
   </w:abstractNum>
-  <w:abstractNum w:abstractNumId="32" w15:restartNumberingAfterBreak="0">
+  <w:abstractNum w:abstractNumId="35" w15:restartNumberingAfterBreak="0">
     <w:nsid w:val="5C487FEA"/>
     <w:multiLevelType w:val="multilevel"/>
     <w:tmpl w:val="FCE2007C"/>
@@ -18265,7 +20210,7 @@
       </w:rPr>
     </w:lvl>
   </w:abstractNum>
-  <w:abstractNum w:abstractNumId="33" w15:restartNumberingAfterBreak="0">
+  <w:abstractNum w:abstractNumId="36" w15:restartNumberingAfterBreak="0">
     <w:nsid w:val="5F714C04"/>
     <w:multiLevelType w:val="hybridMultilevel"/>
     <w:tmpl w:val="0FACA0FC"/>
@@ -18354,7 +20299,7 @@
       </w:pPr>
     </w:lvl>
   </w:abstractNum>
-  <w:abstractNum w:abstractNumId="34" w15:restartNumberingAfterBreak="0">
+  <w:abstractNum w:abstractNumId="37" w15:restartNumberingAfterBreak="0">
     <w:nsid w:val="60AF593C"/>
     <w:multiLevelType w:val="hybridMultilevel"/>
     <w:tmpl w:val="76CE1DA4"/>
@@ -18467,7 +20412,7 @@
       </w:rPr>
     </w:lvl>
   </w:abstractNum>
-  <w:abstractNum w:abstractNumId="35" w15:restartNumberingAfterBreak="0">
+  <w:abstractNum w:abstractNumId="38" w15:restartNumberingAfterBreak="0">
     <w:nsid w:val="60E91494"/>
     <w:multiLevelType w:val="hybridMultilevel"/>
     <w:tmpl w:val="9CB45306"/>
@@ -18556,7 +20501,7 @@
       </w:pPr>
     </w:lvl>
   </w:abstractNum>
-  <w:abstractNum w:abstractNumId="36" w15:restartNumberingAfterBreak="0">
+  <w:abstractNum w:abstractNumId="39" w15:restartNumberingAfterBreak="0">
     <w:nsid w:val="617C0C16"/>
     <w:multiLevelType w:val="multilevel"/>
     <w:tmpl w:val="AF56E508"/>
@@ -18669,7 +20614,7 @@
       </w:rPr>
     </w:lvl>
   </w:abstractNum>
-  <w:abstractNum w:abstractNumId="37" w15:restartNumberingAfterBreak="0">
+  <w:abstractNum w:abstractNumId="40" w15:restartNumberingAfterBreak="0">
     <w:nsid w:val="619A2952"/>
     <w:multiLevelType w:val="hybridMultilevel"/>
     <w:tmpl w:val="F67ED270"/>
@@ -18758,7 +20703,7 @@
       </w:pPr>
     </w:lvl>
   </w:abstractNum>
-  <w:abstractNum w:abstractNumId="38" w15:restartNumberingAfterBreak="0">
+  <w:abstractNum w:abstractNumId="41" w15:restartNumberingAfterBreak="0">
     <w:nsid w:val="64AD0199"/>
     <w:multiLevelType w:val="hybridMultilevel"/>
     <w:tmpl w:val="A066D83C"/>
@@ -18847,7 +20792,7 @@
       </w:pPr>
     </w:lvl>
   </w:abstractNum>
-  <w:abstractNum w:abstractNumId="39" w15:restartNumberingAfterBreak="0">
+  <w:abstractNum w:abstractNumId="42" w15:restartNumberingAfterBreak="0">
     <w:nsid w:val="68902851"/>
     <w:multiLevelType w:val="multilevel"/>
     <w:tmpl w:val="AC468E44"/>
@@ -18960,7 +20905,7 @@
       </w:pPr>
     </w:lvl>
   </w:abstractNum>
-  <w:abstractNum w:abstractNumId="40" w15:restartNumberingAfterBreak="0">
+  <w:abstractNum w:abstractNumId="43" w15:restartNumberingAfterBreak="0">
     <w:nsid w:val="6B0E3F17"/>
     <w:multiLevelType w:val="hybridMultilevel"/>
     <w:tmpl w:val="CC5464A2"/>
@@ -19049,7 +20994,96 @@
       </w:pPr>
     </w:lvl>
   </w:abstractNum>
-  <w:abstractNum w:abstractNumId="41" w15:restartNumberingAfterBreak="0">
+  <w:abstractNum w:abstractNumId="44" w15:restartNumberingAfterBreak="0">
+    <w:nsid w:val="6DD6090A"/>
+    <w:multiLevelType w:val="hybridMultilevel"/>
+    <w:tmpl w:val="2244D942"/>
+    <w:lvl w:ilvl="0" w:tplc="695EC244">
+      <w:start w:val="1"/>
+      <w:numFmt w:val="decimalFullWidth"/>
+      <w:lvlText w:val="%1．"/>
+      <w:lvlJc w:val="left"/>
+      <w:pPr>
+        <w:ind w:left="630" w:hanging="420"/>
+      </w:pPr>
+      <w:rPr>
+        <w:rFonts w:hint="default"/>
+      </w:rPr>
+    </w:lvl>
+    <w:lvl w:ilvl="1" w:tplc="04090017" w:tentative="1">
+      <w:start w:val="1"/>
+      <w:numFmt w:val="aiueoFullWidth"/>
+      <w:lvlText w:val="(%2)"/>
+      <w:lvlJc w:val="left"/>
+      <w:pPr>
+        <w:ind w:left="1090" w:hanging="440"/>
+      </w:pPr>
+    </w:lvl>
+    <w:lvl w:ilvl="2" w:tplc="04090011" w:tentative="1">
+      <w:start w:val="1"/>
+      <w:numFmt w:val="decimalEnclosedCircle"/>
+      <w:lvlText w:val="%3"/>
+      <w:lvlJc w:val="left"/>
+      <w:pPr>
+        <w:ind w:left="1530" w:hanging="440"/>
+      </w:pPr>
+    </w:lvl>
+    <w:lvl w:ilvl="3" w:tplc="0409000F" w:tentative="1">
+      <w:start w:val="1"/>
+      <w:numFmt w:val="decimal"/>
+      <w:lvlText w:val="%4."/>
+      <w:lvlJc w:val="left"/>
+      <w:pPr>
+        <w:ind w:left="1970" w:hanging="440"/>
+      </w:pPr>
+    </w:lvl>
+    <w:lvl w:ilvl="4" w:tplc="04090017" w:tentative="1">
+      <w:start w:val="1"/>
+      <w:numFmt w:val="aiueoFullWidth"/>
+      <w:lvlText w:val="(%5)"/>
+      <w:lvlJc w:val="left"/>
+      <w:pPr>
+        <w:ind w:left="2410" w:hanging="440"/>
+      </w:pPr>
+    </w:lvl>
+    <w:lvl w:ilvl="5" w:tplc="04090011" w:tentative="1">
+      <w:start w:val="1"/>
+      <w:numFmt w:val="decimalEnclosedCircle"/>
+      <w:lvlText w:val="%6"/>
+      <w:lvlJc w:val="left"/>
+      <w:pPr>
+        <w:ind w:left="2850" w:hanging="440"/>
+      </w:pPr>
+    </w:lvl>
+    <w:lvl w:ilvl="6" w:tplc="0409000F" w:tentative="1">
+      <w:start w:val="1"/>
+      <w:numFmt w:val="decimal"/>
+      <w:lvlText w:val="%7."/>
+      <w:lvlJc w:val="left"/>
+      <w:pPr>
+        <w:ind w:left="3290" w:hanging="440"/>
+      </w:pPr>
+    </w:lvl>
+    <w:lvl w:ilvl="7" w:tplc="04090017" w:tentative="1">
+      <w:start w:val="1"/>
+      <w:numFmt w:val="aiueoFullWidth"/>
+      <w:lvlText w:val="(%8)"/>
+      <w:lvlJc w:val="left"/>
+      <w:pPr>
+        <w:ind w:left="3730" w:hanging="440"/>
+      </w:pPr>
+    </w:lvl>
+    <w:lvl w:ilvl="8" w:tplc="04090011" w:tentative="1">
+      <w:start w:val="1"/>
+      <w:numFmt w:val="decimalEnclosedCircle"/>
+      <w:lvlText w:val="%9"/>
+      <w:lvlJc w:val="left"/>
+      <w:pPr>
+        <w:ind w:left="4170" w:hanging="440"/>
+      </w:pPr>
+    </w:lvl>
+  </w:abstractNum>
+  <w:abstractNum w:abstractNumId="45" w15:restartNumberingAfterBreak="0">
     <w:nsid w:val="73DA4D79"/>
     <w:multiLevelType w:val="hybridMultilevel"/>
     <w:tmpl w:val="FAFC3656"/>
@@ -19138,7 +21172,7 @@
       </w:pPr>
     </w:lvl>
   </w:abstractNum>
-  <w:abstractNum w:abstractNumId="42" w15:restartNumberingAfterBreak="0">
+  <w:abstractNum w:abstractNumId="46" w15:restartNumberingAfterBreak="0">
     <w:nsid w:val="74605A5A"/>
     <w:multiLevelType w:val="hybridMultilevel"/>
     <w:tmpl w:val="482AFD52"/>
@@ -19227,7 +21261,7 @@
       </w:pPr>
     </w:lvl>
   </w:abstractNum>
-  <w:abstractNum w:abstractNumId="43" w15:restartNumberingAfterBreak="0">
+  <w:abstractNum w:abstractNumId="47" w15:restartNumberingAfterBreak="0">
     <w:nsid w:val="750C1D5F"/>
     <w:multiLevelType w:val="hybridMultilevel"/>
     <w:tmpl w:val="556808B8"/>
@@ -19316,7 +21350,7 @@
       </w:pPr>
     </w:lvl>
   </w:abstractNum>
-  <w:abstractNum w:abstractNumId="44" w15:restartNumberingAfterBreak="0">
+  <w:abstractNum w:abstractNumId="48" w15:restartNumberingAfterBreak="0">
     <w:nsid w:val="75AE674C"/>
     <w:multiLevelType w:val="hybridMultilevel"/>
     <w:tmpl w:val="05C24D14"/>
@@ -19405,7 +21439,96 @@
       </w:pPr>
     </w:lvl>
   </w:abstractNum>
-  <w:abstractNum w:abstractNumId="45" w15:restartNumberingAfterBreak="0">
+  <w:abstractNum w:abstractNumId="49" w15:restartNumberingAfterBreak="0">
+    <w:nsid w:val="77955785"/>
+    <w:multiLevelType w:val="hybridMultilevel"/>
+    <w:tmpl w:val="FE42D62C"/>
+    <w:lvl w:ilvl="0" w:tplc="DA604C0C">
+      <w:start w:val="1"/>
+      <w:numFmt w:val="decimalFullWidth"/>
+      <w:lvlText w:val="%1．"/>
+      <w:lvlJc w:val="left"/>
+      <w:pPr>
+        <w:ind w:left="630" w:hanging="420"/>
+      </w:pPr>
+      <w:rPr>
+        <w:rFonts w:hint="default"/>
+      </w:rPr>
+    </w:lvl>
+    <w:lvl w:ilvl="1" w:tplc="04090017" w:tentative="1">
+      <w:start w:val="1"/>
+      <w:numFmt w:val="aiueoFullWidth"/>
+      <w:lvlText w:val="(%2)"/>
+      <w:lvlJc w:val="left"/>
+      <w:pPr>
+        <w:ind w:left="1090" w:hanging="440"/>
+      </w:pPr>
+    </w:lvl>
+    <w:lvl w:ilvl="2" w:tplc="04090011" w:tentative="1">
+      <w:start w:val="1"/>
+      <w:numFmt w:val="decimalEnclosedCircle"/>
+      <w:lvlText w:val="%3"/>
+      <w:lvlJc w:val="left"/>
+      <w:pPr>
+        <w:ind w:left="1530" w:hanging="440"/>
+      </w:pPr>
+    </w:lvl>
+    <w:lvl w:ilvl="3" w:tplc="0409000F" w:tentative="1">
+      <w:start w:val="1"/>
+      <w:numFmt w:val="decimal"/>
+      <w:lvlText w:val="%4."/>
+      <w:lvlJc w:val="left"/>
+      <w:pPr>
+        <w:ind w:left="1970" w:hanging="440"/>
+      </w:pPr>
+    </w:lvl>
+    <w:lvl w:ilvl="4" w:tplc="04090017" w:tentative="1">
+      <w:start w:val="1"/>
+      <w:numFmt w:val="aiueoFullWidth"/>
+      <w:lvlText w:val="(%5)"/>
+      <w:lvlJc w:val="left"/>
+      <w:pPr>
+        <w:ind w:left="2410" w:hanging="440"/>
+      </w:pPr>
+    </w:lvl>
+    <w:lvl w:ilvl="5" w:tplc="04090011" w:tentative="1">
+      <w:start w:val="1"/>
+      <w:numFmt w:val="decimalEnclosedCircle"/>
+      <w:lvlText w:val="%6"/>
+      <w:lvlJc w:val="left"/>
+      <w:pPr>
+        <w:ind w:left="2850" w:hanging="440"/>
+      </w:pPr>
+    </w:lvl>
+    <w:lvl w:ilvl="6" w:tplc="0409000F" w:tentative="1">
+      <w:start w:val="1"/>
+      <w:numFmt w:val="decimal"/>
+      <w:lvlText w:val="%7."/>
+      <w:lvlJc w:val="left"/>
+      <w:pPr>
+        <w:ind w:left="3290" w:hanging="440"/>
+      </w:pPr>
+    </w:lvl>
+    <w:lvl w:ilvl="7" w:tplc="04090017" w:tentative="1">
+      <w:start w:val="1"/>
+      <w:numFmt w:val="aiueoFullWidth"/>
+      <w:lvlText w:val="(%8)"/>
+      <w:lvlJc w:val="left"/>
+      <w:pPr>
+        <w:ind w:left="3730" w:hanging="440"/>
+      </w:pPr>
+    </w:lvl>
+    <w:lvl w:ilvl="8" w:tplc="04090011" w:tentative="1">
+      <w:start w:val="1"/>
+      <w:numFmt w:val="decimalEnclosedCircle"/>
+      <w:lvlText w:val="%9"/>
+      <w:lvlJc w:val="left"/>
+      <w:pPr>
+        <w:ind w:left="4170" w:hanging="440"/>
+      </w:pPr>
+    </w:lvl>
+  </w:abstractNum>
+  <w:abstractNum w:abstractNumId="50" w15:restartNumberingAfterBreak="0">
     <w:nsid w:val="78A0582E"/>
     <w:multiLevelType w:val="multilevel"/>
     <w:tmpl w:val="47ACF946"/>
@@ -19518,7 +21641,7 @@
       </w:rPr>
     </w:lvl>
   </w:abstractNum>
-  <w:abstractNum w:abstractNumId="46" w15:restartNumberingAfterBreak="0">
+  <w:abstractNum w:abstractNumId="51" w15:restartNumberingAfterBreak="0">
     <w:nsid w:val="7A3229C4"/>
     <w:multiLevelType w:val="hybridMultilevel"/>
     <w:tmpl w:val="32043216"/>
@@ -19607,7 +21730,7 @@
       </w:pPr>
     </w:lvl>
   </w:abstractNum>
-  <w:abstractNum w:abstractNumId="47" w15:restartNumberingAfterBreak="0">
+  <w:abstractNum w:abstractNumId="52" w15:restartNumberingAfterBreak="0">
     <w:nsid w:val="7C896316"/>
     <w:multiLevelType w:val="multilevel"/>
     <w:tmpl w:val="70E8F118"/>
@@ -19728,37 +21851,37 @@
     <w:abstractNumId w:val="4"/>
   </w:num>
   <w:num w:numId="2" w16cid:durableId="162740781">
-    <w:abstractNumId w:val="36"/>
+    <w:abstractNumId w:val="39"/>
   </w:num>
   <w:num w:numId="3" w16cid:durableId="1041398521">
-    <w:abstractNumId w:val="45"/>
+    <w:abstractNumId w:val="50"/>
   </w:num>
   <w:num w:numId="4" w16cid:durableId="1311132104">
-    <w:abstractNumId w:val="18"/>
+    <w:abstractNumId w:val="20"/>
   </w:num>
   <w:num w:numId="5" w16cid:durableId="1446847620">
     <w:abstractNumId w:val="7"/>
   </w:num>
   <w:num w:numId="6" w16cid:durableId="47652953">
-    <w:abstractNumId w:val="25"/>
+    <w:abstractNumId w:val="28"/>
   </w:num>
   <w:num w:numId="7" w16cid:durableId="256451189">
-    <w:abstractNumId w:val="28"/>
+    <w:abstractNumId w:val="31"/>
   </w:num>
   <w:num w:numId="8" w16cid:durableId="2049835775">
-    <w:abstractNumId w:val="24"/>
+    <w:abstractNumId w:val="26"/>
   </w:num>
   <w:num w:numId="9" w16cid:durableId="1019308804">
-    <w:abstractNumId w:val="21"/>
+    <w:abstractNumId w:val="23"/>
   </w:num>
   <w:num w:numId="10" w16cid:durableId="1005786612">
-    <w:abstractNumId w:val="46"/>
+    <w:abstractNumId w:val="51"/>
   </w:num>
   <w:num w:numId="11" w16cid:durableId="1483737514">
-    <w:abstractNumId w:val="31"/>
+    <w:abstractNumId w:val="34"/>
   </w:num>
   <w:num w:numId="12" w16cid:durableId="1270428709">
-    <w:abstractNumId w:val="29"/>
+    <w:abstractNumId w:val="32"/>
   </w:num>
   <w:num w:numId="13" w16cid:durableId="2067029531">
     <w:abstractNumId w:val="9"/>
@@ -19770,28 +21893,28 @@
     <w:abstractNumId w:val="6"/>
   </w:num>
   <w:num w:numId="16" w16cid:durableId="1355691671">
-    <w:abstractNumId w:val="20"/>
+    <w:abstractNumId w:val="22"/>
   </w:num>
   <w:num w:numId="17" w16cid:durableId="1450663672">
-    <w:abstractNumId w:val="37"/>
+    <w:abstractNumId w:val="40"/>
   </w:num>
   <w:num w:numId="18" w16cid:durableId="1316376091">
-    <w:abstractNumId w:val="27"/>
+    <w:abstractNumId w:val="30"/>
   </w:num>
   <w:num w:numId="19" w16cid:durableId="152305695">
     <w:abstractNumId w:val="3"/>
   </w:num>
   <w:num w:numId="20" w16cid:durableId="1156267738">
-    <w:abstractNumId w:val="17"/>
+    <w:abstractNumId w:val="19"/>
   </w:num>
   <w:num w:numId="21" w16cid:durableId="840437576">
-    <w:abstractNumId w:val="43"/>
+    <w:abstractNumId w:val="47"/>
   </w:num>
   <w:num w:numId="22" w16cid:durableId="1864586178">
-    <w:abstractNumId w:val="32"/>
+    <w:abstractNumId w:val="35"/>
   </w:num>
   <w:num w:numId="23" w16cid:durableId="2025786289">
-    <w:abstractNumId w:val="44"/>
+    <w:abstractNumId w:val="48"/>
   </w:num>
   <w:num w:numId="24" w16cid:durableId="668296059">
     <w:abstractNumId w:val="5"/>
@@ -19800,31 +21923,31 @@
     <w:abstractNumId w:val="11"/>
   </w:num>
   <w:num w:numId="26" w16cid:durableId="1745755679">
-    <w:abstractNumId w:val="38"/>
+    <w:abstractNumId w:val="41"/>
   </w:num>
   <w:num w:numId="27" w16cid:durableId="1930893198">
-    <w:abstractNumId w:val="42"/>
+    <w:abstractNumId w:val="46"/>
   </w:num>
   <w:num w:numId="28" w16cid:durableId="1734936297">
     <w:abstractNumId w:val="13"/>
   </w:num>
   <w:num w:numId="29" w16cid:durableId="1989245414">
-    <w:abstractNumId w:val="30"/>
+    <w:abstractNumId w:val="33"/>
   </w:num>
   <w:num w:numId="30" w16cid:durableId="1665667787">
     <w:abstractNumId w:val="8"/>
   </w:num>
   <w:num w:numId="31" w16cid:durableId="518783934">
-    <w:abstractNumId w:val="33"/>
+    <w:abstractNumId w:val="36"/>
   </w:num>
   <w:num w:numId="32" w16cid:durableId="1381780277">
-    <w:abstractNumId w:val="35"/>
+    <w:abstractNumId w:val="38"/>
   </w:num>
   <w:num w:numId="33" w16cid:durableId="720204925">
-    <w:abstractNumId w:val="41"/>
+    <w:abstractNumId w:val="45"/>
   </w:num>
   <w:num w:numId="34" w16cid:durableId="360977010">
-    <w:abstractNumId w:val="40"/>
+    <w:abstractNumId w:val="43"/>
   </w:num>
   <w:num w:numId="35" w16cid:durableId="377903515">
     <w:abstractNumId w:val="10"/>
@@ -19836,7 +21959,7 @@
     <w:abstractNumId w:val="0"/>
   </w:num>
   <w:num w:numId="38" w16cid:durableId="675614617">
-    <w:abstractNumId w:val="39"/>
+    <w:abstractNumId w:val="42"/>
   </w:num>
   <w:num w:numId="39" w16cid:durableId="1088963426">
     <w:abstractNumId w:val="15"/>
@@ -19845,10 +21968,10 @@
     <w:abstractNumId w:val="1"/>
   </w:num>
   <w:num w:numId="41" w16cid:durableId="1305744037">
-    <w:abstractNumId w:val="22"/>
+    <w:abstractNumId w:val="24"/>
   </w:num>
   <w:num w:numId="42" w16cid:durableId="1725639849">
-    <w:abstractNumId w:val="47"/>
+    <w:abstractNumId w:val="52"/>
   </w:num>
   <w:num w:numId="43" w16cid:durableId="2028216169">
     <w:abstractNumId w:val="2"/>
@@ -19857,16 +21980,31 @@
     <w:abstractNumId w:val="14"/>
   </w:num>
   <w:num w:numId="45" w16cid:durableId="49809179">
-    <w:abstractNumId w:val="19"/>
+    <w:abstractNumId w:val="21"/>
   </w:num>
   <w:num w:numId="46" w16cid:durableId="244994338">
-    <w:abstractNumId w:val="26"/>
+    <w:abstractNumId w:val="29"/>
   </w:num>
   <w:num w:numId="47" w16cid:durableId="699554869">
-    <w:abstractNumId w:val="23"/>
+    <w:abstractNumId w:val="25"/>
   </w:num>
   <w:num w:numId="48" w16cid:durableId="1053041085">
-    <w:abstractNumId w:val="34"/>
+    <w:abstractNumId w:val="37"/>
+  </w:num>
+  <w:num w:numId="49" w16cid:durableId="2111779756">
+    <w:abstractNumId w:val="17"/>
+  </w:num>
+  <w:num w:numId="50" w16cid:durableId="729230603">
+    <w:abstractNumId w:val="44"/>
+  </w:num>
+  <w:num w:numId="51" w16cid:durableId="330715991">
+    <w:abstractNumId w:val="18"/>
+  </w:num>
+  <w:num w:numId="52" w16cid:durableId="126582074">
+    <w:abstractNumId w:val="49"/>
+  </w:num>
+  <w:num w:numId="53" w16cid:durableId="1590894167">
+    <w:abstractNumId w:val="27"/>
   </w:num>
 </w:numbering>
 </file>

</xml_diff>